<commit_message>
contact page + report
</commit_message>
<xml_diff>
--- a/Web Design.docx
+++ b/Web Design.docx
@@ -142,7 +142,7 @@
             <w:rPr>
               <w:noProof/>
             </w:rPr>
-            <w:instrText xml:space="preserve"> PAGEREF _Toc480536660 \h </w:instrText>
+            <w:instrText xml:space="preserve"> PAGEREF _Toc480540048 \h </w:instrText>
           </w:r>
           <w:r>
             <w:rPr>
@@ -202,7 +202,7 @@
             <w:rPr>
               <w:noProof/>
             </w:rPr>
-            <w:instrText xml:space="preserve"> PAGEREF _Toc480536661 \h </w:instrText>
+            <w:instrText xml:space="preserve"> PAGEREF _Toc480540049 \h </w:instrText>
           </w:r>
           <w:r>
             <w:rPr>
@@ -235,7 +235,10 @@
               <w:tab w:val="right" w:leader="dot" w:pos="8630"/>
             </w:tabs>
             <w:rPr>
-              <w:noProof/>
+              <w:rFonts w:eastAsiaTheme="minorEastAsia"/>
+              <w:noProof/>
+              <w:color w:val="auto"/>
+              <w:lang w:eastAsia="en-US"/>
             </w:rPr>
           </w:pPr>
           <w:r>
@@ -260,7 +263,7 @@
             <w:rPr>
               <w:noProof/>
             </w:rPr>
-            <w:instrText xml:space="preserve"> PAGEREF _Toc480536662 \h </w:instrText>
+            <w:instrText xml:space="preserve"> PAGEREF _Toc480540050 \h </w:instrText>
           </w:r>
           <w:r>
             <w:rPr>
@@ -293,7 +296,10 @@
               <w:tab w:val="right" w:leader="dot" w:pos="8630"/>
             </w:tabs>
             <w:rPr>
-              <w:noProof/>
+              <w:rFonts w:eastAsiaTheme="minorEastAsia"/>
+              <w:noProof/>
+              <w:color w:val="auto"/>
+              <w:lang w:eastAsia="en-US"/>
             </w:rPr>
           </w:pPr>
           <w:r>
@@ -318,7 +324,7 @@
             <w:rPr>
               <w:noProof/>
             </w:rPr>
-            <w:instrText xml:space="preserve"> PAGEREF _Toc480536663 \h </w:instrText>
+            <w:instrText xml:space="preserve"> PAGEREF _Toc480540051 \h </w:instrText>
           </w:r>
           <w:r>
             <w:rPr>
@@ -351,7 +357,10 @@
               <w:tab w:val="right" w:leader="dot" w:pos="8630"/>
             </w:tabs>
             <w:rPr>
-              <w:noProof/>
+              <w:rFonts w:eastAsiaTheme="minorEastAsia"/>
+              <w:noProof/>
+              <w:color w:val="auto"/>
+              <w:lang w:eastAsia="en-US"/>
             </w:rPr>
           </w:pPr>
           <w:r>
@@ -376,7 +385,7 @@
             <w:rPr>
               <w:noProof/>
             </w:rPr>
-            <w:instrText xml:space="preserve"> PAGEREF _Toc480536664 \h </w:instrText>
+            <w:instrText xml:space="preserve"> PAGEREF _Toc480540052 \h </w:instrText>
           </w:r>
           <w:r>
             <w:rPr>
@@ -436,7 +445,7 @@
             <w:rPr>
               <w:noProof/>
             </w:rPr>
-            <w:instrText xml:space="preserve"> PAGEREF _Toc480536665 \h </w:instrText>
+            <w:instrText xml:space="preserve"> PAGEREF _Toc480540053 \h </w:instrText>
           </w:r>
           <w:r>
             <w:rPr>
@@ -469,7 +478,10 @@
               <w:tab w:val="right" w:leader="dot" w:pos="8630"/>
             </w:tabs>
             <w:rPr>
-              <w:noProof/>
+              <w:rFonts w:eastAsiaTheme="minorEastAsia"/>
+              <w:noProof/>
+              <w:color w:val="auto"/>
+              <w:lang w:eastAsia="en-US"/>
             </w:rPr>
           </w:pPr>
           <w:r>
@@ -494,7 +506,7 @@
             <w:rPr>
               <w:noProof/>
             </w:rPr>
-            <w:instrText xml:space="preserve"> PAGEREF _Toc480536666 \h </w:instrText>
+            <w:instrText xml:space="preserve"> PAGEREF _Toc480540054 \h </w:instrText>
           </w:r>
           <w:r>
             <w:rPr>
@@ -527,7 +539,10 @@
               <w:tab w:val="right" w:leader="dot" w:pos="8630"/>
             </w:tabs>
             <w:rPr>
-              <w:noProof/>
+              <w:rFonts w:eastAsiaTheme="minorEastAsia"/>
+              <w:noProof/>
+              <w:color w:val="auto"/>
+              <w:lang w:eastAsia="en-US"/>
             </w:rPr>
           </w:pPr>
           <w:r>
@@ -552,7 +567,7 @@
             <w:rPr>
               <w:noProof/>
             </w:rPr>
-            <w:instrText xml:space="preserve"> PAGEREF _Toc480536667 \h </w:instrText>
+            <w:instrText xml:space="preserve"> PAGEREF _Toc480540055 \h </w:instrText>
           </w:r>
           <w:r>
             <w:rPr>
@@ -585,7 +600,10 @@
               <w:tab w:val="right" w:leader="dot" w:pos="8630"/>
             </w:tabs>
             <w:rPr>
-              <w:noProof/>
+              <w:rFonts w:eastAsiaTheme="minorEastAsia"/>
+              <w:noProof/>
+              <w:color w:val="auto"/>
+              <w:lang w:eastAsia="en-US"/>
             </w:rPr>
           </w:pPr>
           <w:r>
@@ -610,7 +628,7 @@
             <w:rPr>
               <w:noProof/>
             </w:rPr>
-            <w:instrText xml:space="preserve"> PAGEREF _Toc480536668 \h </w:instrText>
+            <w:instrText xml:space="preserve"> PAGEREF _Toc480540056 \h </w:instrText>
           </w:r>
           <w:r>
             <w:rPr>
@@ -627,7 +645,7 @@
             <w:rPr>
               <w:noProof/>
             </w:rPr>
-            <w:t>4</w:t>
+            <w:t>5</w:t>
           </w:r>
           <w:r>
             <w:rPr>
@@ -643,7 +661,10 @@
               <w:tab w:val="right" w:leader="dot" w:pos="8630"/>
             </w:tabs>
             <w:rPr>
-              <w:noProof/>
+              <w:rFonts w:eastAsiaTheme="minorEastAsia"/>
+              <w:noProof/>
+              <w:color w:val="auto"/>
+              <w:lang w:eastAsia="en-US"/>
             </w:rPr>
           </w:pPr>
           <w:r>
@@ -668,7 +689,7 @@
             <w:rPr>
               <w:noProof/>
             </w:rPr>
-            <w:instrText xml:space="preserve"> PAGEREF _Toc480536669 \h </w:instrText>
+            <w:instrText xml:space="preserve"> PAGEREF _Toc480540057 \h </w:instrText>
           </w:r>
           <w:r>
             <w:rPr>
@@ -685,7 +706,7 @@
             <w:rPr>
               <w:noProof/>
             </w:rPr>
-            <w:t>4</w:t>
+            <w:t>5</w:t>
           </w:r>
           <w:r>
             <w:rPr>
@@ -728,7 +749,7 @@
             <w:rPr>
               <w:noProof/>
             </w:rPr>
-            <w:instrText xml:space="preserve"> PAGEREF _Toc480536670 \h </w:instrText>
+            <w:instrText xml:space="preserve"> PAGEREF _Toc480540058 \h </w:instrText>
           </w:r>
           <w:r>
             <w:rPr>
@@ -745,7 +766,7 @@
             <w:rPr>
               <w:noProof/>
             </w:rPr>
-            <w:t>5</w:t>
+            <w:t>6</w:t>
           </w:r>
           <w:r>
             <w:rPr>
@@ -788,7 +809,7 @@
             <w:rPr>
               <w:noProof/>
             </w:rPr>
-            <w:instrText xml:space="preserve"> PAGEREF _Toc480536671 \h </w:instrText>
+            <w:instrText xml:space="preserve"> PAGEREF _Toc480540059 \h </w:instrText>
           </w:r>
           <w:r>
             <w:rPr>
@@ -805,7 +826,7 @@
             <w:rPr>
               <w:noProof/>
             </w:rPr>
-            <w:t>6</w:t>
+            <w:t>7</w:t>
           </w:r>
           <w:r>
             <w:rPr>
@@ -821,7 +842,10 @@
               <w:tab w:val="right" w:leader="dot" w:pos="8630"/>
             </w:tabs>
             <w:rPr>
-              <w:noProof/>
+              <w:rFonts w:eastAsiaTheme="minorEastAsia"/>
+              <w:noProof/>
+              <w:color w:val="auto"/>
+              <w:lang w:eastAsia="en-US"/>
             </w:rPr>
           </w:pPr>
           <w:r>
@@ -846,7 +870,7 @@
             <w:rPr>
               <w:noProof/>
             </w:rPr>
-            <w:instrText xml:space="preserve"> PAGEREF _Toc480536672 \h </w:instrText>
+            <w:instrText xml:space="preserve"> PAGEREF _Toc480540060 \h </w:instrText>
           </w:r>
           <w:r>
             <w:rPr>
@@ -863,7 +887,7 @@
             <w:rPr>
               <w:noProof/>
             </w:rPr>
-            <w:t>6</w:t>
+            <w:t>7</w:t>
           </w:r>
           <w:r>
             <w:rPr>
@@ -879,7 +903,10 @@
               <w:tab w:val="right" w:leader="dot" w:pos="8630"/>
             </w:tabs>
             <w:rPr>
-              <w:noProof/>
+              <w:rFonts w:eastAsiaTheme="minorEastAsia"/>
+              <w:noProof/>
+              <w:color w:val="auto"/>
+              <w:lang w:eastAsia="en-US"/>
             </w:rPr>
           </w:pPr>
           <w:r>
@@ -904,7 +931,7 @@
             <w:rPr>
               <w:noProof/>
             </w:rPr>
-            <w:instrText xml:space="preserve"> PAGEREF _Toc480536673 \h </w:instrText>
+            <w:instrText xml:space="preserve"> PAGEREF _Toc480540061 \h </w:instrText>
           </w:r>
           <w:r>
             <w:rPr>
@@ -921,7 +948,7 @@
             <w:rPr>
               <w:noProof/>
             </w:rPr>
-            <w:t>6</w:t>
+            <w:t>7</w:t>
           </w:r>
           <w:r>
             <w:rPr>
@@ -959,7 +986,7 @@
       <w:pPr>
         <w:pStyle w:val="Heading2"/>
       </w:pPr>
-      <w:bookmarkStart w:id="0" w:name="_Toc480536660"/>
+      <w:bookmarkStart w:id="0" w:name="_Toc480540048"/>
       <w:r>
         <w:lastRenderedPageBreak/>
         <w:t>Website Overview</w:t>
@@ -968,32 +995,42 @@
     </w:p>
     <w:p>
       <w:r>
-        <w:t>To get started right away, just tap any placeholder text (such as this) and start typing.</w:t>
+        <w:t xml:space="preserve">TODO </w:t>
+      </w:r>
+      <w:proofErr w:type="gramStart"/>
+      <w:r>
+        <w:t>To</w:t>
+      </w:r>
+      <w:proofErr w:type="gramEnd"/>
+      <w:r>
+        <w:t xml:space="preserve"> get started right away, just tap any placeholder text (such as this) and start typing.</w:t>
       </w:r>
       <w:r>
         <w:br w:type="page"/>
       </w:r>
-    </w:p>
-    <w:p>
-      <w:pPr>
-        <w:pStyle w:val="Heading2"/>
-      </w:pPr>
-      <w:bookmarkStart w:id="1" w:name="_Toc480536661"/>
-      <w:r>
-        <w:lastRenderedPageBreak/>
-        <w:t>Wire Frames</w:t>
-      </w:r>
+      <w:bookmarkStart w:id="1" w:name="_GoBack"/>
       <w:bookmarkEnd w:id="1"/>
     </w:p>
     <w:p>
       <w:pPr>
+        <w:pStyle w:val="Heading2"/>
+      </w:pPr>
+      <w:bookmarkStart w:id="2" w:name="_Toc480540049"/>
+      <w:r>
+        <w:lastRenderedPageBreak/>
+        <w:t>Wire Frames</w:t>
+      </w:r>
+      <w:bookmarkEnd w:id="2"/>
+    </w:p>
+    <w:p>
+      <w:pPr>
         <w:pStyle w:val="Heading3"/>
       </w:pPr>
-      <w:bookmarkStart w:id="2" w:name="_Toc480536662"/>
+      <w:bookmarkStart w:id="3" w:name="_Toc480540050"/>
       <w:r>
         <w:t>Main page</w:t>
       </w:r>
-      <w:bookmarkEnd w:id="2"/>
+      <w:bookmarkEnd w:id="3"/>
     </w:p>
     <w:p>
       <w:r>
@@ -1048,11 +1085,11 @@
       <w:pPr>
         <w:pStyle w:val="Heading3"/>
       </w:pPr>
-      <w:bookmarkStart w:id="3" w:name="_Toc480536663"/>
+      <w:bookmarkStart w:id="4" w:name="_Toc480540051"/>
       <w:r>
         <w:t>Features</w:t>
       </w:r>
-      <w:bookmarkEnd w:id="3"/>
+      <w:bookmarkEnd w:id="4"/>
     </w:p>
     <w:p>
       <w:r>
@@ -1107,12 +1144,12 @@
       <w:pPr>
         <w:pStyle w:val="Heading3"/>
       </w:pPr>
-      <w:bookmarkStart w:id="4" w:name="_Toc480536664"/>
+      <w:bookmarkStart w:id="5" w:name="_Toc480540052"/>
       <w:r>
         <w:lastRenderedPageBreak/>
         <w:t>Lenses</w:t>
       </w:r>
-      <w:bookmarkEnd w:id="4"/>
+      <w:bookmarkEnd w:id="5"/>
     </w:p>
     <w:p>
       <w:r>
@@ -1176,28 +1213,34 @@
       <w:pPr>
         <w:pStyle w:val="Heading2"/>
       </w:pPr>
-      <w:bookmarkStart w:id="5" w:name="_Toc480536665"/>
+      <w:bookmarkStart w:id="6" w:name="_Toc480540053"/>
       <w:r>
         <w:lastRenderedPageBreak/>
         <w:t>Production Details</w:t>
       </w:r>
-      <w:bookmarkEnd w:id="5"/>
-    </w:p>
-    <w:p>
-      <w:r>
-        <w:t>To get started right away, just tap any placeholder text (such as this) and start typing</w:t>
-      </w:r>
-      <w:r>
-        <w:t>.</w:t>
-      </w:r>
-      <w:bookmarkStart w:id="6" w:name="_GoBack"/>
       <w:bookmarkEnd w:id="6"/>
     </w:p>
     <w:p>
+      <w:r>
+        <w:t xml:space="preserve">TODO </w:t>
+      </w:r>
+      <w:proofErr w:type="gramStart"/>
+      <w:r>
+        <w:t>To</w:t>
+      </w:r>
+      <w:proofErr w:type="gramEnd"/>
+      <w:r>
+        <w:t xml:space="preserve"> get started right away, just tap any placeholder text (such as this) and start typing</w:t>
+      </w:r>
+      <w:r>
+        <w:t>.</w:t>
+      </w:r>
+    </w:p>
+    <w:p>
       <w:pPr>
         <w:pStyle w:val="Heading3"/>
       </w:pPr>
-      <w:bookmarkStart w:id="7" w:name="_Toc480536666"/>
+      <w:bookmarkStart w:id="7" w:name="_Toc480540054"/>
       <w:r>
         <w:t>Requirement Implementation</w:t>
       </w:r>
@@ -1205,7 +1248,15 @@
     </w:p>
     <w:p>
       <w:r>
-        <w:t>To get started right away, just tap any placeholder text (such as this) and start typing</w:t>
+        <w:t xml:space="preserve">TODO </w:t>
+      </w:r>
+      <w:proofErr w:type="gramStart"/>
+      <w:r>
+        <w:t>To</w:t>
+      </w:r>
+      <w:proofErr w:type="gramEnd"/>
+      <w:r>
+        <w:t xml:space="preserve"> get started right away, just tap any placeholder text (such as this) and start typing</w:t>
       </w:r>
       <w:r>
         <w:t>.</w:t>
@@ -1215,7 +1266,7 @@
       <w:pPr>
         <w:pStyle w:val="Heading3"/>
       </w:pPr>
-      <w:bookmarkStart w:id="8" w:name="_Toc480536667"/>
+      <w:bookmarkStart w:id="8" w:name="_Toc480540055"/>
       <w:r>
         <w:t>N</w:t>
       </w:r>
@@ -1231,18 +1282,155 @@
       </w:r>
     </w:p>
     <w:p>
-      <w:r>
-        <w:t>To get started right away, just tap any placeholder text (such as this) and start typing</w:t>
-      </w:r>
-      <w:r>
-        <w:t>.</w:t>
+      <w:pPr>
+        <w:pStyle w:val="Heading4"/>
+      </w:pPr>
+      <w:r>
+        <w:t>Skeleton CSS</w:t>
+      </w:r>
+      <w:r>
+        <w:t xml:space="preserve"> - </w:t>
+      </w:r>
+      <w:r>
+        <w:t>http://getskeleton.com/</w:t>
       </w:r>
     </w:p>
     <w:p>
+      <w:r>
+        <w:t xml:space="preserve">Skeleton is a </w:t>
+      </w:r>
+      <w:r>
+        <w:t>light-weight,</w:t>
+      </w:r>
+      <w:r>
+        <w:t xml:space="preserve"> </w:t>
+      </w:r>
+      <w:r>
+        <w:t>responsive</w:t>
+      </w:r>
+      <w:r>
+        <w:t xml:space="preserve"> </w:t>
+      </w:r>
+      <w:proofErr w:type="spellStart"/>
+      <w:r>
+        <w:t>css</w:t>
+      </w:r>
+      <w:proofErr w:type="spellEnd"/>
+      <w:r>
+        <w:t xml:space="preserve"> framework.</w:t>
+      </w:r>
+      <w:r>
+        <w:t xml:space="preserve"> It </w:t>
+      </w:r>
+      <w:r>
+        <w:t>provides</w:t>
+      </w:r>
+      <w:r>
+        <w:t xml:space="preserve"> a 12-column grid </w:t>
+      </w:r>
+      <w:r>
+        <w:t>which is used for layout on the site.</w:t>
+      </w:r>
+    </w:p>
+    <w:p>
+      <w:pPr>
+        <w:pStyle w:val="Heading4"/>
+      </w:pPr>
+      <w:r>
+        <w:t>Home page Hero Image Slideshow</w:t>
+      </w:r>
+    </w:p>
+    <w:p>
+      <w:r>
+        <w:t xml:space="preserve">TODO </w:t>
+      </w:r>
+      <w:proofErr w:type="gramStart"/>
+      <w:r>
+        <w:t>To</w:t>
+      </w:r>
+      <w:proofErr w:type="gramEnd"/>
+      <w:r>
+        <w:t xml:space="preserve"> get started right away, just tap any placeholder text (such as this) and start typing.</w:t>
+      </w:r>
+    </w:p>
+    <w:p>
+      <w:pPr>
+        <w:pStyle w:val="Heading4"/>
+      </w:pPr>
+      <w:r>
+        <w:t>Galleria</w:t>
+      </w:r>
+      <w:r>
+        <w:t xml:space="preserve"> - </w:t>
+      </w:r>
+      <w:r>
+        <w:t>https://galleria.io/</w:t>
+      </w:r>
+    </w:p>
+    <w:p>
+      <w:r>
+        <w:t xml:space="preserve">The Sample Photos page uses the </w:t>
+      </w:r>
+      <w:proofErr w:type="spellStart"/>
+      <w:r>
+        <w:t>javascript</w:t>
+      </w:r>
+      <w:proofErr w:type="spellEnd"/>
+      <w:r>
+        <w:t xml:space="preserve"> Galleria framework. This is a simple framework which requires the code be downloaded and included with the website, and then included in the &lt;head&gt; of the page. It is also necessary to import jQuery to the page.</w:t>
+      </w:r>
+    </w:p>
+    <w:p>
+      <w:r>
+        <w:t xml:space="preserve">Then, there needs to be some simple </w:t>
+      </w:r>
+      <w:proofErr w:type="spellStart"/>
+      <w:r>
+        <w:t>javascript</w:t>
+      </w:r>
+      <w:proofErr w:type="spellEnd"/>
+      <w:r>
+        <w:t xml:space="preserve"> on the page to load and run the gallery. This will display all </w:t>
+      </w:r>
+      <w:proofErr w:type="spellStart"/>
+      <w:r>
+        <w:t>img</w:t>
+      </w:r>
+      <w:proofErr w:type="spellEnd"/>
+      <w:r>
+        <w:t xml:space="preserve"> elements in “galleria”</w:t>
+      </w:r>
+      <w:r>
+        <w:t xml:space="preserve"> div.</w:t>
+      </w:r>
+    </w:p>
+    <w:p>
+      <w:pPr>
+        <w:pStyle w:val="Heading4"/>
+      </w:pPr>
+      <w:r>
+        <w:t>Main Menu</w:t>
+      </w:r>
+    </w:p>
+    <w:p>
+      <w:r>
+        <w:t xml:space="preserve">Inspired by W3Schools - </w:t>
+      </w:r>
+      <w:r>
+        <w:t>https://www.w3schools.com/howto/howto_js_topnav_responsive.asp</w:t>
+      </w:r>
+    </w:p>
+    <w:p>
+      <w:r>
+        <w:lastRenderedPageBreak/>
+        <w:t>A simple responsive menu which collapses the items into a drop-down menu when the webpage shrinks small enough.</w:t>
+      </w:r>
+    </w:p>
+    <w:p>
       <w:pPr>
         <w:pStyle w:val="Heading3"/>
       </w:pPr>
-      <w:bookmarkStart w:id="9" w:name="_Toc480536668"/>
+      <w:bookmarkStart w:id="9" w:name="_Toc480540056"/>
       <w:r>
         <w:t>Validation Errors and Fixes</w:t>
       </w:r>
@@ -1250,7 +1438,15 @@
     </w:p>
     <w:p>
       <w:r>
-        <w:t>To get started right away, just tap any placeholder text (such as this) and start typing</w:t>
+        <w:t xml:space="preserve">TODO </w:t>
+      </w:r>
+      <w:proofErr w:type="gramStart"/>
+      <w:r>
+        <w:t>To</w:t>
+      </w:r>
+      <w:proofErr w:type="gramEnd"/>
+      <w:r>
+        <w:t xml:space="preserve"> get started right away, just tap any placeholder text (such as this) and start typing</w:t>
       </w:r>
       <w:r>
         <w:t>.</w:t>
@@ -1260,7 +1456,7 @@
       <w:pPr>
         <w:pStyle w:val="Heading3"/>
       </w:pPr>
-      <w:bookmarkStart w:id="10" w:name="_Toc480536669"/>
+      <w:bookmarkStart w:id="10" w:name="_Toc480540057"/>
       <w:r>
         <w:t>Third Party Tools &amp; Resources</w:t>
       </w:r>
@@ -1271,10 +1467,18 @@
     </w:p>
     <w:p>
       <w:r>
-        <w:t>To get started right away, just tap any placeholder text (such as this) and start typing</w:t>
-      </w:r>
-      <w:r>
-        <w:t xml:space="preserve"> .</w:t>
+        <w:t xml:space="preserve">TODO </w:t>
+      </w:r>
+      <w:proofErr w:type="gramStart"/>
+      <w:r>
+        <w:t>To</w:t>
+      </w:r>
+      <w:proofErr w:type="gramEnd"/>
+      <w:r>
+        <w:t xml:space="preserve"> get started right away, just tap any placeholder text (such as this) and start typing</w:t>
+      </w:r>
+      <w:r>
+        <w:t>.</w:t>
       </w:r>
       <w:r>
         <w:br w:type="page"/>
@@ -1284,7 +1488,7 @@
       <w:pPr>
         <w:pStyle w:val="Heading2"/>
       </w:pPr>
-      <w:bookmarkStart w:id="11" w:name="_Toc480536670"/>
+      <w:bookmarkStart w:id="11" w:name="_Toc480540058"/>
       <w:r>
         <w:lastRenderedPageBreak/>
         <w:t xml:space="preserve">Website </w:t>
@@ -1301,27 +1505,52 @@
       <w:r>
         <w:t>sing GitHub for source control.</w:t>
       </w:r>
+      <w:r>
+        <w:t xml:space="preserve"> </w:t>
+      </w:r>
+      <w:r>
+        <w:t xml:space="preserve">As the website consists of mainly simple pages and client side </w:t>
+      </w:r>
+      <w:proofErr w:type="spellStart"/>
+      <w:r>
+        <w:t>javascript</w:t>
+      </w:r>
+      <w:proofErr w:type="spellEnd"/>
+      <w:r>
+        <w:t>, we also decided to deploy the page on GitHub.</w:t>
+      </w:r>
     </w:p>
     <w:p>
       <w:r>
-        <w:t>As the website consists of mainly simple pages and client side javascript, we also decided to deploy the page on GitHub.</w:t>
+        <w:t xml:space="preserve">We felt that using </w:t>
+      </w:r>
+      <w:proofErr w:type="spellStart"/>
+      <w:r>
+        <w:t>GearHost</w:t>
+      </w:r>
+      <w:proofErr w:type="spellEnd"/>
+      <w:r>
+        <w:t xml:space="preserve"> or some other similar service to be overkill. There were also some issues in accessing sites deployed on </w:t>
+      </w:r>
+      <w:proofErr w:type="spellStart"/>
+      <w:r>
+        <w:t>GearHost</w:t>
+      </w:r>
+      <w:proofErr w:type="spellEnd"/>
+      <w:r>
+        <w:t xml:space="preserve"> from the IBM network, and this would have caused problems with the demo.</w:t>
       </w:r>
     </w:p>
     <w:p>
       <w:r>
-        <w:t>We felt that using GearHost or some other similar service to be overkill. There were also some issues in accessing sites deployed on GearHost from the IBM network, and this would have caused problems with the demo.</w:t>
+        <w:br w:type="page"/>
       </w:r>
     </w:p>
     <w:p>
-      <w:r>
-        <w:br w:type="page"/>
-      </w:r>
-    </w:p>
-    <w:p>
       <w:pPr>
         <w:pStyle w:val="Heading2"/>
       </w:pPr>
-      <w:bookmarkStart w:id="12" w:name="_Toc480536671"/>
+      <w:bookmarkStart w:id="12" w:name="_Toc480540059"/>
       <w:r>
         <w:lastRenderedPageBreak/>
         <w:t>Team Report</w:t>
@@ -1332,7 +1561,7 @@
       <w:pPr>
         <w:pStyle w:val="Heading3"/>
       </w:pPr>
-      <w:bookmarkStart w:id="13" w:name="_Toc480536672"/>
+      <w:bookmarkStart w:id="13" w:name="_Toc480540060"/>
       <w:r>
         <w:t>How Work Was Split</w:t>
       </w:r>
@@ -1340,6 +1569,9 @@
     </w:p>
     <w:p>
       <w:r>
+        <w:t xml:space="preserve">TODO </w:t>
+      </w:r>
+      <w:r>
         <w:t>who did what</w:t>
       </w:r>
     </w:p>
@@ -1348,7 +1580,7 @@
       <w:pPr>
         <w:pStyle w:val="Heading3"/>
       </w:pPr>
-      <w:bookmarkStart w:id="14" w:name="_Toc480536673"/>
+      <w:bookmarkStart w:id="14" w:name="_Toc480540061"/>
       <w:r>
         <w:t>H</w:t>
       </w:r>
@@ -1357,7 +1589,19 @@
       </w:r>
       <w:bookmarkEnd w:id="14"/>
     </w:p>
-    <w:p/>
+    <w:p>
+      <w:r>
+        <w:t xml:space="preserve">TODO </w:t>
+      </w:r>
+      <w:proofErr w:type="gramStart"/>
+      <w:r>
+        <w:t>To</w:t>
+      </w:r>
+      <w:proofErr w:type="gramEnd"/>
+      <w:r>
+        <w:t xml:space="preserve"> get started right away, just tap any placeholder text (such as this) and start typing.</w:t>
+      </w:r>
+    </w:p>
     <w:sectPr>
       <w:footerReference w:type="default" r:id="rId15"/>
       <w:pgSz w:w="12240" w:h="15840"/>
@@ -1429,7 +1673,7 @@
           <w:rPr>
             <w:noProof/>
           </w:rPr>
-          <w:t>4</w:t>
+          <w:t>2</w:t>
         </w:r>
         <w:r>
           <w:rPr>
@@ -2498,7 +2742,6 @@
     <w:next w:val="Normal"/>
     <w:link w:val="Heading4Char"/>
     <w:uiPriority w:val="9"/>
-    <w:semiHidden/>
     <w:unhideWhenUsed/>
     <w:qFormat/>
     <w:pPr>
@@ -2784,7 +3027,6 @@
     <w:basedOn w:val="DefaultParagraphFont"/>
     <w:link w:val="Heading4"/>
     <w:uiPriority w:val="9"/>
-    <w:semiHidden/>
     <w:rPr>
       <w:rFonts w:asciiTheme="majorHAnsi" w:eastAsiaTheme="majorEastAsia" w:hAnsiTheme="majorHAnsi" w:cstheme="majorBidi"/>
       <w:b/>
@@ -3618,8 +3860,8 @@
   </w:compat>
   <w:rsids>
     <w:rsidRoot w:val="00F41F81"/>
-    <w:rsid w:val="00DF4C37"/>
     <w:rsid w:val="00F41F81"/>
+    <w:rsid w:val="00F9271C"/>
   </w:rsids>
   <m:mathPr>
     <m:mathFont m:val="Cambria Math"/>
@@ -4798,7 +5040,7 @@
 </file>
 
 <file path=customXml/itemProps5.xml><?xml version="1.0" encoding="utf-8"?>
-<ds:datastoreItem xmlns:ds="http://schemas.openxmlformats.org/officeDocument/2006/customXml" ds:itemID="{C41CB6F2-D838-214C-8C51-7581C569B5A1}">
+<ds:datastoreItem xmlns:ds="http://schemas.openxmlformats.org/officeDocument/2006/customXml" ds:itemID="{E4AD8E52-3ECD-9749-8769-F513F80B5F9C}">
   <ds:schemaRefs>
     <ds:schemaRef ds:uri="http://schemas.openxmlformats.org/officeDocument/2006/bibliography"/>
   </ds:schemaRefs>

</xml_diff>

<commit_message>
gallery + doc updates
</commit_message>
<xml_diff>
--- a/Web Design.docx
+++ b/Web Design.docx
@@ -1008,29 +1008,27 @@
       <w:r>
         <w:br w:type="page"/>
       </w:r>
-      <w:bookmarkStart w:id="1" w:name="_GoBack"/>
+    </w:p>
+    <w:p>
+      <w:pPr>
+        <w:pStyle w:val="Heading2"/>
+      </w:pPr>
+      <w:bookmarkStart w:id="1" w:name="_Toc480540049"/>
+      <w:r>
+        <w:lastRenderedPageBreak/>
+        <w:t>Wire Frames</w:t>
+      </w:r>
       <w:bookmarkEnd w:id="1"/>
     </w:p>
     <w:p>
       <w:pPr>
-        <w:pStyle w:val="Heading2"/>
-      </w:pPr>
-      <w:bookmarkStart w:id="2" w:name="_Toc480540049"/>
-      <w:r>
-        <w:lastRenderedPageBreak/>
-        <w:t>Wire Frames</w:t>
+        <w:pStyle w:val="Heading3"/>
+      </w:pPr>
+      <w:bookmarkStart w:id="2" w:name="_Toc480540050"/>
+      <w:r>
+        <w:t>Main page</w:t>
       </w:r>
       <w:bookmarkEnd w:id="2"/>
-    </w:p>
-    <w:p>
-      <w:pPr>
-        <w:pStyle w:val="Heading3"/>
-      </w:pPr>
-      <w:bookmarkStart w:id="3" w:name="_Toc480540050"/>
-      <w:r>
-        <w:t>Main page</w:t>
-      </w:r>
-      <w:bookmarkEnd w:id="3"/>
     </w:p>
     <w:p>
       <w:r>
@@ -1085,11 +1083,11 @@
       <w:pPr>
         <w:pStyle w:val="Heading3"/>
       </w:pPr>
-      <w:bookmarkStart w:id="4" w:name="_Toc480540051"/>
+      <w:bookmarkStart w:id="3" w:name="_Toc480540051"/>
       <w:r>
         <w:t>Features</w:t>
       </w:r>
-      <w:bookmarkEnd w:id="4"/>
+      <w:bookmarkEnd w:id="3"/>
     </w:p>
     <w:p>
       <w:r>
@@ -1144,12 +1142,12 @@
       <w:pPr>
         <w:pStyle w:val="Heading3"/>
       </w:pPr>
-      <w:bookmarkStart w:id="5" w:name="_Toc480540052"/>
+      <w:bookmarkStart w:id="4" w:name="_Toc480540052"/>
       <w:r>
         <w:lastRenderedPageBreak/>
         <w:t>Lenses</w:t>
       </w:r>
-      <w:bookmarkEnd w:id="5"/>
+      <w:bookmarkEnd w:id="4"/>
     </w:p>
     <w:p>
       <w:r>
@@ -1213,10 +1211,26 @@
       <w:pPr>
         <w:pStyle w:val="Heading2"/>
       </w:pPr>
-      <w:bookmarkStart w:id="6" w:name="_Toc480540053"/>
+      <w:bookmarkStart w:id="5" w:name="_Toc480540053"/>
       <w:r>
         <w:lastRenderedPageBreak/>
         <w:t>Production Details</w:t>
+      </w:r>
+      <w:bookmarkEnd w:id="5"/>
+    </w:p>
+    <w:p>
+      <w:pPr>
+        <w:pStyle w:val="Heading3"/>
+      </w:pPr>
+      <w:bookmarkStart w:id="6" w:name="_Toc480540054"/>
+      <w:r>
+        <w:t>Requirement</w:t>
+      </w:r>
+      <w:r>
+        <w:t>s</w:t>
+      </w:r>
+      <w:r>
+        <w:t xml:space="preserve"> Implementation</w:t>
       </w:r>
       <w:bookmarkEnd w:id="6"/>
     </w:p>
@@ -1240,45 +1254,70 @@
       <w:pPr>
         <w:pStyle w:val="Heading3"/>
       </w:pPr>
-      <w:bookmarkStart w:id="7" w:name="_Toc480540054"/>
-      <w:r>
-        <w:t>Requirement Implementation</w:t>
+      <w:bookmarkStart w:id="7" w:name="_Toc480540055"/>
+      <w:r>
+        <w:t>N</w:t>
+      </w:r>
+      <w:r>
+        <w:t>oteworthy HTML</w:t>
+      </w:r>
+      <w:r>
+        <w:t>/CSS/JavaScript implementation</w:t>
       </w:r>
       <w:bookmarkEnd w:id="7"/>
+      <w:r>
+        <w:t xml:space="preserve"> </w:t>
+      </w:r>
     </w:p>
     <w:p>
-      <w:r>
-        <w:t xml:space="preserve">TODO </w:t>
-      </w:r>
-      <w:proofErr w:type="gramStart"/>
-      <w:r>
-        <w:t>To</w:t>
-      </w:r>
-      <w:proofErr w:type="gramEnd"/>
-      <w:r>
-        <w:t xml:space="preserve"> get started right away, just tap any placeholder text (such as this) and start typing</w:t>
-      </w:r>
-      <w:r>
-        <w:t>.</w:t>
+      <w:pPr>
+        <w:pStyle w:val="Heading4"/>
+      </w:pPr>
+      <w:r>
+        <w:t>Skeleton CSS</w:t>
+      </w:r>
+      <w:r>
+        <w:t xml:space="preserve"> - </w:t>
+      </w:r>
+      <w:r>
+        <w:t>http://getskeleton.com/</w:t>
       </w:r>
     </w:p>
     <w:p>
-      <w:pPr>
-        <w:pStyle w:val="Heading3"/>
-      </w:pPr>
-      <w:bookmarkStart w:id="8" w:name="_Toc480540055"/>
-      <w:r>
-        <w:t>N</w:t>
-      </w:r>
-      <w:r>
-        <w:t>oteworthy HTML</w:t>
-      </w:r>
-      <w:r>
-        <w:t>/CSS/JavaScript implementation</w:t>
-      </w:r>
-      <w:bookmarkEnd w:id="8"/>
+      <w:r>
+        <w:t xml:space="preserve">Skeleton is a </w:t>
+      </w:r>
+      <w:r>
+        <w:t>light-weight,</w:t>
+      </w:r>
       <w:r>
         <w:t xml:space="preserve"> </w:t>
+      </w:r>
+      <w:r>
+        <w:t>responsive</w:t>
+      </w:r>
+      <w:r>
+        <w:t xml:space="preserve"> </w:t>
+      </w:r>
+      <w:proofErr w:type="spellStart"/>
+      <w:r>
+        <w:t>css</w:t>
+      </w:r>
+      <w:proofErr w:type="spellEnd"/>
+      <w:r>
+        <w:t xml:space="preserve"> framework.</w:t>
+      </w:r>
+      <w:r>
+        <w:t xml:space="preserve"> It </w:t>
+      </w:r>
+      <w:r>
+        <w:t>provides</w:t>
+      </w:r>
+      <w:r>
+        <w:t xml:space="preserve"> a 12-column grid </w:t>
+      </w:r>
+      <w:r>
+        <w:t>which is used for layout on the site.</w:t>
       </w:r>
     </w:p>
     <w:p>
@@ -1286,50 +1325,26 @@
         <w:pStyle w:val="Heading4"/>
       </w:pPr>
       <w:r>
-        <w:t>Skeleton CSS</w:t>
-      </w:r>
-      <w:r>
-        <w:t xml:space="preserve"> - </w:t>
-      </w:r>
-      <w:r>
-        <w:t>http://getskeleton.com/</w:t>
+        <w:t xml:space="preserve">Home </w:t>
+      </w:r>
+      <w:r>
+        <w:t>P</w:t>
+      </w:r>
+      <w:r>
+        <w:t>age Hero Image Slideshow</w:t>
       </w:r>
     </w:p>
     <w:p>
       <w:r>
-        <w:t xml:space="preserve">Skeleton is a </w:t>
-      </w:r>
-      <w:r>
-        <w:t>light-weight,</w:t>
-      </w:r>
-      <w:r>
-        <w:t xml:space="preserve"> </w:t>
-      </w:r>
-      <w:r>
-        <w:t>responsive</w:t>
-      </w:r>
-      <w:r>
-        <w:t xml:space="preserve"> </w:t>
-      </w:r>
-      <w:proofErr w:type="spellStart"/>
-      <w:r>
-        <w:t>css</w:t>
-      </w:r>
-      <w:proofErr w:type="spellEnd"/>
-      <w:r>
-        <w:t xml:space="preserve"> framework.</w:t>
-      </w:r>
-      <w:r>
-        <w:t xml:space="preserve"> It </w:t>
-      </w:r>
-      <w:r>
-        <w:t>provides</w:t>
-      </w:r>
-      <w:r>
-        <w:t xml:space="preserve"> a 12-column grid </w:t>
-      </w:r>
-      <w:r>
-        <w:t>which is used for layout on the site.</w:t>
+        <w:t xml:space="preserve">TODO </w:t>
+      </w:r>
+      <w:proofErr w:type="gramStart"/>
+      <w:r>
+        <w:t>To</w:t>
+      </w:r>
+      <w:proofErr w:type="gramEnd"/>
+      <w:r>
+        <w:t xml:space="preserve"> get started right away, just tap any placeholder text (such as this) and start typing.</w:t>
       </w:r>
     </w:p>
     <w:p>
@@ -1337,149 +1352,163 @@
         <w:pStyle w:val="Heading4"/>
       </w:pPr>
       <w:r>
-        <w:t>Home page Hero Image Slideshow</w:t>
+        <w:t>Galleria</w:t>
+      </w:r>
+      <w:r>
+        <w:t xml:space="preserve"> - </w:t>
+      </w:r>
+      <w:r>
+        <w:t>https://galleria.io/</w:t>
       </w:r>
     </w:p>
     <w:p>
       <w:r>
-        <w:t xml:space="preserve">TODO </w:t>
-      </w:r>
-      <w:proofErr w:type="gramStart"/>
-      <w:r>
-        <w:t>To</w:t>
-      </w:r>
-      <w:proofErr w:type="gramEnd"/>
-      <w:r>
-        <w:t xml:space="preserve"> get started right away, just tap any placeholder text (such as this) and start typing.</w:t>
+        <w:t xml:space="preserve">The Sample Photos page uses the </w:t>
+      </w:r>
+      <w:proofErr w:type="spellStart"/>
+      <w:r>
+        <w:t>javascript</w:t>
+      </w:r>
+      <w:proofErr w:type="spellEnd"/>
+      <w:r>
+        <w:t xml:space="preserve"> Galleria framework. This is a simple framework which requires the code be downloaded and included with the website, and then included in the &lt;head&gt; of the page. It is also necessary to import jQuery to the page.</w:t>
       </w:r>
     </w:p>
     <w:p>
-      <w:pPr>
-        <w:pStyle w:val="Heading4"/>
-      </w:pPr>
-      <w:r>
-        <w:t>Galleria</w:t>
-      </w:r>
-      <w:r>
-        <w:t xml:space="preserve"> - </w:t>
-      </w:r>
-      <w:r>
-        <w:t>https://galleria.io/</w:t>
+      <w:r>
+        <w:t xml:space="preserve">Then, there needs to be some simple </w:t>
+      </w:r>
+      <w:proofErr w:type="spellStart"/>
+      <w:r>
+        <w:t>javascript</w:t>
+      </w:r>
+      <w:proofErr w:type="spellEnd"/>
+      <w:r>
+        <w:t xml:space="preserve"> on the page to load and run the gallery. This will display all </w:t>
+      </w:r>
+      <w:proofErr w:type="spellStart"/>
+      <w:r>
+        <w:t>img</w:t>
+      </w:r>
+      <w:proofErr w:type="spellEnd"/>
+      <w:r>
+        <w:t xml:space="preserve"> elements in “galleria”</w:t>
+      </w:r>
+      <w:r>
+        <w:t xml:space="preserve"> div.</w:t>
       </w:r>
     </w:p>
     <w:p>
-      <w:r>
-        <w:t xml:space="preserve">The Sample Photos page uses the </w:t>
-      </w:r>
-      <w:proofErr w:type="spellStart"/>
-      <w:r>
-        <w:t>javascript</w:t>
-      </w:r>
-      <w:proofErr w:type="spellEnd"/>
-      <w:r>
-        <w:t xml:space="preserve"> Galleria framework. This is a simple framework which requires the code be downloaded and included with the website, and then included in the &lt;head&gt; of the page. It is also necessary to import jQuery to the page.</w:t>
+      <w:pPr>
+        <w:pStyle w:val="Heading4"/>
+      </w:pPr>
+      <w:r>
+        <w:t xml:space="preserve">Responsive </w:t>
+      </w:r>
+      <w:r>
+        <w:t>Main Menu</w:t>
       </w:r>
     </w:p>
     <w:p>
       <w:r>
-        <w:t xml:space="preserve">Then, there needs to be some simple </w:t>
-      </w:r>
-      <w:proofErr w:type="spellStart"/>
-      <w:r>
-        <w:t>javascript</w:t>
-      </w:r>
-      <w:proofErr w:type="spellEnd"/>
-      <w:r>
-        <w:t xml:space="preserve"> on the page to load and run the gallery. This will display all </w:t>
-      </w:r>
-      <w:proofErr w:type="spellStart"/>
-      <w:r>
-        <w:t>img</w:t>
-      </w:r>
-      <w:proofErr w:type="spellEnd"/>
-      <w:r>
-        <w:t xml:space="preserve"> elements in “galleria”</w:t>
-      </w:r>
-      <w:r>
-        <w:t xml:space="preserve"> div.</w:t>
+        <w:t xml:space="preserve">Inspired by W3Schools - </w:t>
+      </w:r>
+      <w:r>
+        <w:t>https://www.w3schools.com/howto/howto_js_topnav_responsive.asp</w:t>
       </w:r>
     </w:p>
     <w:p>
-      <w:pPr>
-        <w:pStyle w:val="Heading4"/>
-      </w:pPr>
-      <w:r>
-        <w:t>Main Menu</w:t>
+      <w:r>
+        <w:t>A simple responsive menu which collapses the items into a drop-down menu when the webpage shrinks small enough.</w:t>
       </w:r>
     </w:p>
     <w:p>
-      <w:r>
-        <w:t xml:space="preserve">Inspired by W3Schools - </w:t>
-      </w:r>
-      <w:r>
-        <w:t>https://www.w3schools.com/howto/howto_js_topnav_responsive.asp</w:t>
-      </w:r>
+      <w:pPr>
+        <w:pStyle w:val="Heading3"/>
+      </w:pPr>
+      <w:bookmarkStart w:id="8" w:name="_Toc480540056"/>
+      <w:r>
+        <w:lastRenderedPageBreak/>
+        <w:t>Validation Errors and Fixes</w:t>
+      </w:r>
+      <w:bookmarkEnd w:id="8"/>
     </w:p>
     <w:p>
       <w:r>
-        <w:lastRenderedPageBreak/>
-        <w:t>A simple responsive menu which collapses the items into a drop-down menu when the webpage shrinks small enough.</w:t>
+        <w:t xml:space="preserve">TODO </w:t>
+      </w:r>
+      <w:proofErr w:type="gramStart"/>
+      <w:r>
+        <w:t>To</w:t>
+      </w:r>
+      <w:proofErr w:type="gramEnd"/>
+      <w:r>
+        <w:t xml:space="preserve"> get started right away, just tap any placeholder text (such as this) and start typing</w:t>
+      </w:r>
+      <w:r>
+        <w:t>.</w:t>
       </w:r>
     </w:p>
     <w:p>
       <w:pPr>
         <w:pStyle w:val="Heading3"/>
       </w:pPr>
-      <w:bookmarkStart w:id="9" w:name="_Toc480540056"/>
-      <w:r>
-        <w:t>Validation Errors and Fixes</w:t>
+      <w:bookmarkStart w:id="9" w:name="_Toc480540057"/>
+      <w:r>
+        <w:t>Third Party Tools &amp; Resources</w:t>
       </w:r>
       <w:bookmarkEnd w:id="9"/>
+      <w:r>
+        <w:t xml:space="preserve"> </w:t>
+      </w:r>
     </w:p>
     <w:p>
       <w:r>
-        <w:t xml:space="preserve">TODO </w:t>
-      </w:r>
-      <w:proofErr w:type="gramStart"/>
-      <w:r>
-        <w:t>To</w:t>
-      </w:r>
-      <w:proofErr w:type="gramEnd"/>
-      <w:r>
-        <w:t xml:space="preserve"> get started right away, just tap any placeholder text (such as this) and start typing</w:t>
-      </w:r>
-      <w:r>
-        <w:t>.</w:t>
-      </w:r>
+        <w:t xml:space="preserve">Skeleton CSS - </w:t>
+      </w:r>
+      <w:hyperlink r:id="rId15" w:history="1">
+        <w:r>
+          <w:rPr>
+            <w:rStyle w:val="Hyperlink"/>
+          </w:rPr>
+          <w:t>http://getskeleton.com/</w:t>
+        </w:r>
+      </w:hyperlink>
     </w:p>
     <w:p>
-      <w:pPr>
-        <w:pStyle w:val="Heading3"/>
-      </w:pPr>
-      <w:bookmarkStart w:id="10" w:name="_Toc480540057"/>
-      <w:r>
-        <w:t>Third Party Tools &amp; Resources</w:t>
-      </w:r>
+      <w:r>
+        <w:t xml:space="preserve">Galleria - </w:t>
+      </w:r>
+      <w:hyperlink r:id="rId16" w:history="1">
+        <w:r>
+          <w:rPr>
+            <w:rStyle w:val="Hyperlink"/>
+          </w:rPr>
+          <w:t>https://galleria.io/</w:t>
+        </w:r>
+      </w:hyperlink>
+      <w:bookmarkStart w:id="10" w:name="_GoBack"/>
       <w:bookmarkEnd w:id="10"/>
-      <w:r>
-        <w:t xml:space="preserve"> </w:t>
-      </w:r>
     </w:p>
     <w:p>
       <w:r>
-        <w:t xml:space="preserve">TODO </w:t>
-      </w:r>
-      <w:proofErr w:type="gramStart"/>
-      <w:r>
-        <w:t>To</w:t>
-      </w:r>
-      <w:proofErr w:type="gramEnd"/>
-      <w:r>
-        <w:t xml:space="preserve"> get started right away, just tap any placeholder text (such as this) and start typing</w:t>
-      </w:r>
-      <w:r>
-        <w:t>.</w:t>
-      </w:r>
+        <w:t xml:space="preserve">W3Schools - </w:t>
+      </w:r>
+      <w:hyperlink r:id="rId17" w:history="1">
+        <w:r>
+          <w:rPr>
+            <w:rStyle w:val="Hyperlink"/>
+          </w:rPr>
+          <w:t>https://www.w3schools.com/howto/howto_js_topnav_responsive.asp</w:t>
+        </w:r>
+      </w:hyperlink>
+    </w:p>
+    <w:p/>
+    <w:p/>
+    <w:p>
+      <w:pPr>
+        <w:pStyle w:val="Heading4"/>
+      </w:pPr>
       <w:r>
         <w:br w:type="page"/>
       </w:r>
@@ -1603,7 +1632,7 @@
       </w:r>
     </w:p>
     <w:sectPr>
-      <w:footerReference w:type="default" r:id="rId15"/>
+      <w:footerReference w:type="default" r:id="rId18"/>
       <w:pgSz w:w="12240" w:h="15840"/>
       <w:pgMar w:top="1440" w:right="1800" w:bottom="1440" w:left="1800" w:header="720" w:footer="720" w:gutter="0"/>
       <w:pgNumType w:start="1"/>
@@ -1673,7 +1702,7 @@
           <w:rPr>
             <w:noProof/>
           </w:rPr>
-          <w:t>2</w:t>
+          <w:t>5</w:t>
         </w:r>
         <w:r>
           <w:rPr>
@@ -3642,6 +3671,17 @@
       <w:ind w:left="480"/>
     </w:pPr>
   </w:style>
+  <w:style w:type="character" w:styleId="Hyperlink">
+    <w:name w:val="Hyperlink"/>
+    <w:basedOn w:val="DefaultParagraphFont"/>
+    <w:uiPriority w:val="99"/>
+    <w:unhideWhenUsed/>
+    <w:rsid w:val="006907FC"/>
+    <w:rPr>
+      <w:color w:val="B67AC3" w:themeColor="hyperlink"/>
+      <w:u w:val="single"/>
+    </w:rPr>
+  </w:style>
 </w:styles>
 </file>
 
@@ -3860,8 +3900,8 @@
   </w:compat>
   <w:rsids>
     <w:rsidRoot w:val="00F41F81"/>
+    <w:rsid w:val="00CB5D6B"/>
     <w:rsid w:val="00F41F81"/>
-    <w:rsid w:val="00F9271C"/>
   </w:rsids>
   <m:mathPr>
     <m:mathFont m:val="Cambria Math"/>
@@ -5040,7 +5080,7 @@
 </file>
 
 <file path=customXml/itemProps5.xml><?xml version="1.0" encoding="utf-8"?>
-<ds:datastoreItem xmlns:ds="http://schemas.openxmlformats.org/officeDocument/2006/customXml" ds:itemID="{E4AD8E52-3ECD-9749-8769-F513F80B5F9C}">
+<ds:datastoreItem xmlns:ds="http://schemas.openxmlformats.org/officeDocument/2006/customXml" ds:itemID="{1685CB6B-D0A4-7B40-95B4-B82A3191062E}">
   <ds:schemaRefs>
     <ds:schemaRef ds:uri="http://schemas.openxmlformats.org/officeDocument/2006/bibliography"/>
   </ds:schemaRefs>

</xml_diff>

<commit_message>
report + image crop
</commit_message>
<xml_diff>
--- a/Web Design.docx
+++ b/Web Design.docx
@@ -154,7 +154,7 @@
             <w:rPr>
               <w:noProof/>
             </w:rPr>
-            <w:instrText xml:space="preserve"> PAGEREF _Toc480540048 \h </w:instrText>
+            <w:instrText xml:space="preserve"> PAGEREF _Toc480640986 \h </w:instrText>
           </w:r>
           <w:r>
             <w:rPr>
@@ -214,7 +214,7 @@
             <w:rPr>
               <w:noProof/>
             </w:rPr>
-            <w:instrText xml:space="preserve"> PAGEREF _Toc480540049 \h </w:instrText>
+            <w:instrText xml:space="preserve"> PAGEREF _Toc480640987 \h </w:instrText>
           </w:r>
           <w:r>
             <w:rPr>
@@ -275,7 +275,7 @@
             <w:rPr>
               <w:noProof/>
             </w:rPr>
-            <w:instrText xml:space="preserve"> PAGEREF _Toc480540050 \h </w:instrText>
+            <w:instrText xml:space="preserve"> PAGEREF _Toc480640988 \h </w:instrText>
           </w:r>
           <w:r>
             <w:rPr>
@@ -336,7 +336,7 @@
             <w:rPr>
               <w:noProof/>
             </w:rPr>
-            <w:instrText xml:space="preserve"> PAGEREF _Toc480540051 \h </w:instrText>
+            <w:instrText xml:space="preserve"> PAGEREF _Toc480640989 \h </w:instrText>
           </w:r>
           <w:r>
             <w:rPr>
@@ -397,7 +397,7 @@
             <w:rPr>
               <w:noProof/>
             </w:rPr>
-            <w:instrText xml:space="preserve"> PAGEREF _Toc480540052 \h </w:instrText>
+            <w:instrText xml:space="preserve"> PAGEREF _Toc480640990 \h </w:instrText>
           </w:r>
           <w:r>
             <w:rPr>
@@ -457,7 +457,7 @@
             <w:rPr>
               <w:noProof/>
             </w:rPr>
-            <w:instrText xml:space="preserve"> PAGEREF _Toc480540053 \h </w:instrText>
+            <w:instrText xml:space="preserve"> PAGEREF _Toc480640991 \h </w:instrText>
           </w:r>
           <w:r>
             <w:rPr>
@@ -500,7 +500,7 @@
             <w:rPr>
               <w:noProof/>
             </w:rPr>
-            <w:t>Requirement Implementation</w:t>
+            <w:t>Requirements Implementation</w:t>
           </w:r>
           <w:r>
             <w:rPr>
@@ -518,7 +518,7 @@
             <w:rPr>
               <w:noProof/>
             </w:rPr>
-            <w:instrText xml:space="preserve"> PAGEREF _Toc480540054 \h </w:instrText>
+            <w:instrText xml:space="preserve"> PAGEREF _Toc480640992 \h </w:instrText>
           </w:r>
           <w:r>
             <w:rPr>
@@ -579,7 +579,7 @@
             <w:rPr>
               <w:noProof/>
             </w:rPr>
-            <w:instrText xml:space="preserve"> PAGEREF _Toc480540055 \h </w:instrText>
+            <w:instrText xml:space="preserve"> PAGEREF _Toc480640993 \h </w:instrText>
           </w:r>
           <w:r>
             <w:rPr>
@@ -640,7 +640,7 @@
             <w:rPr>
               <w:noProof/>
             </w:rPr>
-            <w:instrText xml:space="preserve"> PAGEREF _Toc480540056 \h </w:instrText>
+            <w:instrText xml:space="preserve"> PAGEREF _Toc480640994 \h </w:instrText>
           </w:r>
           <w:r>
             <w:rPr>
@@ -701,7 +701,7 @@
             <w:rPr>
               <w:noProof/>
             </w:rPr>
-            <w:instrText xml:space="preserve"> PAGEREF _Toc480540057 \h </w:instrText>
+            <w:instrText xml:space="preserve"> PAGEREF _Toc480640995 \h </w:instrText>
           </w:r>
           <w:r>
             <w:rPr>
@@ -761,7 +761,7 @@
             <w:rPr>
               <w:noProof/>
             </w:rPr>
-            <w:instrText xml:space="preserve"> PAGEREF _Toc480540058 \h </w:instrText>
+            <w:instrText xml:space="preserve"> PAGEREF _Toc480640996 \h </w:instrText>
           </w:r>
           <w:r>
             <w:rPr>
@@ -821,7 +821,7 @@
             <w:rPr>
               <w:noProof/>
             </w:rPr>
-            <w:instrText xml:space="preserve"> PAGEREF _Toc480540059 \h </w:instrText>
+            <w:instrText xml:space="preserve"> PAGEREF _Toc480640997 \h </w:instrText>
           </w:r>
           <w:r>
             <w:rPr>
@@ -882,7 +882,7 @@
             <w:rPr>
               <w:noProof/>
             </w:rPr>
-            <w:instrText xml:space="preserve"> PAGEREF _Toc480540060 \h </w:instrText>
+            <w:instrText xml:space="preserve"> PAGEREF _Toc480640998 \h </w:instrText>
           </w:r>
           <w:r>
             <w:rPr>
@@ -943,7 +943,7 @@
             <w:rPr>
               <w:noProof/>
             </w:rPr>
-            <w:instrText xml:space="preserve"> PAGEREF _Toc480540061 \h </w:instrText>
+            <w:instrText xml:space="preserve"> PAGEREF _Toc480640999 \h </w:instrText>
           </w:r>
           <w:r>
             <w:rPr>
@@ -998,7 +998,7 @@
       <w:pPr>
         <w:pStyle w:val="Heading2"/>
       </w:pPr>
-      <w:bookmarkStart w:id="0" w:name="_Toc480540048"/>
+      <w:bookmarkStart w:id="0" w:name="_Toc480640986"/>
       <w:r>
         <w:lastRenderedPageBreak/>
         <w:t>Website Overview</w:t>
@@ -1013,29 +1013,13 @@
     <w:p/>
     <w:p>
       <w:r>
-        <w:t xml:space="preserve">The site is meant to provide an overview, some specs, accessories, e.g. lenses, tripods, straps, a camera review and a picture gallery, all embedded in </w:t>
-      </w:r>
-      <w:proofErr w:type="gramStart"/>
-      <w:r>
-        <w:t>a  general</w:t>
-      </w:r>
-      <w:proofErr w:type="gramEnd"/>
-      <w:r>
-        <w:t xml:space="preserve"> photography scheme.</w:t>
+        <w:t>The site is meant to provide an overview, some specs, accessories, e.g. lenses, tripods, straps, a camera review and a picture gallery, all embedded in a  general photography scheme.</w:t>
       </w:r>
     </w:p>
     <w:p/>
     <w:p>
       <w:r>
-        <w:t xml:space="preserve">The main (Home) page was made as an entry point only, a few pics, a few words and the main menu </w:t>
-      </w:r>
-      <w:proofErr w:type="gramStart"/>
-      <w:r>
-        <w:t>in order to</w:t>
-      </w:r>
-      <w:proofErr w:type="gramEnd"/>
-      <w:r>
-        <w:t xml:space="preserve"> broadcast a clear message what the site is about.</w:t>
+        <w:t>The main (Home) page was made as an entry point only, a few pics, a few words and the main menu in order to broadcast a clear message what the site is about.</w:t>
       </w:r>
     </w:p>
     <w:p>
@@ -1054,13 +1038,8 @@
       <w:r>
         <w:t xml:space="preserve">on is a registered trademark of Nikon </w:t>
       </w:r>
-      <w:proofErr w:type="spellStart"/>
-      <w:r>
-        <w:t>Corportion</w:t>
-      </w:r>
-      <w:proofErr w:type="spellEnd"/>
-      <w:r>
-        <w:t>).</w:t>
+      <w:r>
+        <w:t>Corportion).</w:t>
       </w:r>
     </w:p>
     <w:p>
@@ -1096,7 +1075,7 @@
       <w:pPr>
         <w:pStyle w:val="Heading2"/>
       </w:pPr>
-      <w:bookmarkStart w:id="1" w:name="_Toc480540049"/>
+      <w:bookmarkStart w:id="1" w:name="_Toc480640987"/>
       <w:r>
         <w:lastRenderedPageBreak/>
         <w:t>Wire Frames</w:t>
@@ -1107,7 +1086,7 @@
       <w:pPr>
         <w:pStyle w:val="Heading3"/>
       </w:pPr>
-      <w:bookmarkStart w:id="2" w:name="_Toc480540050"/>
+      <w:bookmarkStart w:id="2" w:name="_Toc480640988"/>
       <w:r>
         <w:t>Main page</w:t>
       </w:r>
@@ -1117,7 +1096,7 @@
       <w:r>
         <w:rPr>
           <w:noProof/>
-          <w:lang w:val="en-GB" w:eastAsia="en-GB"/>
+          <w:lang w:eastAsia="en-US"/>
         </w:rPr>
         <w:drawing>
           <wp:inline distT="0" distB="0" distL="0" distR="0" wp14:anchorId="5C042C1A" wp14:editId="7B9ADA15">
@@ -1166,7 +1145,7 @@
       <w:pPr>
         <w:pStyle w:val="Heading3"/>
       </w:pPr>
-      <w:bookmarkStart w:id="3" w:name="_Toc480540051"/>
+      <w:bookmarkStart w:id="3" w:name="_Toc480640989"/>
       <w:r>
         <w:t>Features</w:t>
       </w:r>
@@ -1176,7 +1155,7 @@
       <w:r>
         <w:rPr>
           <w:noProof/>
-          <w:lang w:val="en-GB" w:eastAsia="en-GB"/>
+          <w:lang w:eastAsia="en-US"/>
         </w:rPr>
         <w:drawing>
           <wp:inline distT="0" distB="0" distL="0" distR="0" wp14:anchorId="3845AB79" wp14:editId="6AE54932">
@@ -1225,7 +1204,7 @@
       <w:pPr>
         <w:pStyle w:val="Heading3"/>
       </w:pPr>
-      <w:bookmarkStart w:id="4" w:name="_Toc480540052"/>
+      <w:bookmarkStart w:id="4" w:name="_Toc480640990"/>
       <w:r>
         <w:lastRenderedPageBreak/>
         <w:t>Lenses</w:t>
@@ -1236,7 +1215,7 @@
       <w:r>
         <w:rPr>
           <w:noProof/>
-          <w:lang w:val="en-GB" w:eastAsia="en-GB"/>
+          <w:lang w:eastAsia="en-US"/>
         </w:rPr>
         <w:drawing>
           <wp:inline distT="0" distB="0" distL="0" distR="0" wp14:anchorId="13E543A2" wp14:editId="23628C57">
@@ -1294,7 +1273,7 @@
       <w:pPr>
         <w:pStyle w:val="Heading2"/>
       </w:pPr>
-      <w:bookmarkStart w:id="5" w:name="_Toc480540053"/>
+      <w:bookmarkStart w:id="5" w:name="_Toc480640991"/>
       <w:r>
         <w:lastRenderedPageBreak/>
         <w:t>Production Details</w:t>
@@ -1305,7 +1284,7 @@
       <w:pPr>
         <w:pStyle w:val="Heading3"/>
       </w:pPr>
-      <w:bookmarkStart w:id="6" w:name="_Toc480540054"/>
+      <w:bookmarkStart w:id="6" w:name="_Toc480640992"/>
       <w:r>
         <w:t>Requirement</w:t>
       </w:r>
@@ -1321,48 +1300,29 @@
       <w:r>
         <w:t xml:space="preserve">Taking the given </w:t>
       </w:r>
-      <w:proofErr w:type="spellStart"/>
-      <w:r>
-        <w:t>reauirement</w:t>
-      </w:r>
-      <w:proofErr w:type="spellEnd"/>
-      <w:r>
-        <w:t xml:space="preserve">, we went back </w:t>
-      </w:r>
-      <w:proofErr w:type="gramStart"/>
-      <w:r>
-        <w:t>to  a</w:t>
-      </w:r>
-      <w:proofErr w:type="gramEnd"/>
-      <w:r>
-        <w:t xml:space="preserve"> brainstorming to find the right topic for the site. Once the </w:t>
-      </w:r>
-      <w:proofErr w:type="spellStart"/>
-      <w:r>
-        <w:t>poduct</w:t>
-      </w:r>
-      <w:proofErr w:type="spellEnd"/>
+      <w:r>
+        <w:t>requirements</w:t>
+      </w:r>
+      <w:r>
+        <w:t xml:space="preserve">, we went back to  a brainstorming to find the right topic for the site. Once the </w:t>
+      </w:r>
+      <w:r>
+        <w:t>product</w:t>
+      </w:r>
       <w:r>
         <w:t xml:space="preserve"> – the subject – of the site was clear we started to define the number of pages that we wanted to have as well as general aspects, e.g. keep the site clean and clear, how did we want to look the site on every page (kind of a “corporate design” with the option to define the </w:t>
       </w:r>
-      <w:proofErr w:type="spellStart"/>
-      <w:r>
-        <w:t>colours</w:t>
-      </w:r>
-      <w:proofErr w:type="spellEnd"/>
-      <w:r>
-        <w:t xml:space="preserve"> and other visual elements at later stage (when we saw that the idea and the structure worked out.</w:t>
+      <w:r>
+        <w:t>colours and other visual elements at later stage (when we saw that the idea and the structure worked out.</w:t>
       </w:r>
     </w:p>
     <w:p>
       <w:r>
         <w:t xml:space="preserve">The next step was to create the wireframe to define the structure for the site. </w:t>
       </w:r>
-      <w:proofErr w:type="spellStart"/>
-      <w:r>
-        <w:t>Onc</w:t>
-      </w:r>
-      <w:proofErr w:type="spellEnd"/>
+      <w:r>
+        <w:t>Once</w:t>
+      </w:r>
       <w:r>
         <w:t xml:space="preserve"> this was done, the coding started, together with the collection of information and pictures.</w:t>
       </w:r>
@@ -1371,7 +1331,7 @@
       <w:pPr>
         <w:pStyle w:val="Heading3"/>
       </w:pPr>
-      <w:bookmarkStart w:id="7" w:name="_Toc480540055"/>
+      <w:bookmarkStart w:id="7" w:name="_Toc480640993"/>
       <w:r>
         <w:t>N</w:t>
       </w:r>
@@ -1416,11 +1376,9 @@
       <w:r>
         <w:t xml:space="preserve"> </w:t>
       </w:r>
-      <w:proofErr w:type="spellStart"/>
-      <w:r>
-        <w:t>css</w:t>
-      </w:r>
-      <w:proofErr w:type="spellEnd"/>
+      <w:r>
+        <w:t>CSS</w:t>
+      </w:r>
       <w:r>
         <w:t xml:space="preserve"> framework.</w:t>
       </w:r>
@@ -1453,15 +1411,7 @@
     </w:p>
     <w:p>
       <w:r>
-        <w:t xml:space="preserve">TODO </w:t>
-      </w:r>
-      <w:proofErr w:type="gramStart"/>
-      <w:r>
-        <w:t>To</w:t>
-      </w:r>
-      <w:proofErr w:type="gramEnd"/>
-      <w:r>
-        <w:t xml:space="preserve"> get started right away, just tap any placeholder text (such as this) and start typing.</w:t>
+        <w:t>TODO To get started right away, just tap any placeholder text (such as this) and start typing.</w:t>
       </w:r>
     </w:p>
     <w:p>
@@ -1482,11 +1432,9 @@
       <w:r>
         <w:t xml:space="preserve">The Sample Photos page uses the </w:t>
       </w:r>
-      <w:proofErr w:type="spellStart"/>
-      <w:r>
-        <w:t>javascript</w:t>
-      </w:r>
-      <w:proofErr w:type="spellEnd"/>
+      <w:r>
+        <w:t>JavaScript</w:t>
+      </w:r>
       <w:r>
         <w:t xml:space="preserve"> Galleria framework. This is a simple framework which requires the code be downloaded and included with the website, and then included in the &lt;head&gt; of the page. It is also necessary to import jQuery to the page.</w:t>
       </w:r>
@@ -1496,21 +1444,11 @@
         <w:lastRenderedPageBreak/>
         <w:t xml:space="preserve">Then, there needs to be some simple </w:t>
       </w:r>
-      <w:proofErr w:type="spellStart"/>
-      <w:r>
-        <w:t>javascript</w:t>
-      </w:r>
-      <w:proofErr w:type="spellEnd"/>
-      <w:r>
-        <w:t xml:space="preserve"> on the page to load and run the gallery. This will display all </w:t>
-      </w:r>
-      <w:proofErr w:type="spellStart"/>
-      <w:r>
-        <w:t>img</w:t>
-      </w:r>
-      <w:proofErr w:type="spellEnd"/>
-      <w:r>
-        <w:t xml:space="preserve"> elements in “galleria”</w:t>
+      <w:r>
+        <w:t>JavaScript</w:t>
+      </w:r>
+      <w:r>
+        <w:t xml:space="preserve"> on the page to load and run the gallery. This will display all img elements in “galleria”</w:t>
       </w:r>
       <w:r>
         <w:t xml:space="preserve"> div.</w:t>
@@ -1544,7 +1482,7 @@
       <w:pPr>
         <w:pStyle w:val="Heading3"/>
       </w:pPr>
-      <w:bookmarkStart w:id="8" w:name="_Toc480540056"/>
+      <w:bookmarkStart w:id="8" w:name="_Toc480640994"/>
       <w:r>
         <w:t>Validation Errors and Fixes</w:t>
       </w:r>
@@ -1552,20 +1490,69 @@
     </w:p>
     <w:p>
       <w:r>
-        <w:t>John</w:t>
-      </w:r>
-      <w:bookmarkStart w:id="9" w:name="_GoBack"/>
+        <w:t xml:space="preserve">We are being presented with the following </w:t>
+      </w:r>
+      <w:r>
+        <w:t>CSS</w:t>
+      </w:r>
+      <w:r>
+        <w:t xml:space="preserve"> validation error. This error is reported against skeleton.css, which is a third party </w:t>
+      </w:r>
+      <w:r>
+        <w:t>CSS</w:t>
+      </w:r>
+      <w:r>
+        <w:t xml:space="preserve"> tool that we are using for responsive design, and cannot change.</w:t>
+      </w:r>
+    </w:p>
+    <w:p>
+      <w:r>
+        <w:drawing>
+          <wp:inline distT="0" distB="0" distL="0" distR="0" wp14:anchorId="16AF82F3" wp14:editId="39195A05">
+            <wp:extent cx="5486400" cy="1865630"/>
+            <wp:effectExtent l="0" t="0" r="0" b="0"/>
+            <wp:docPr id="2" name="Picture 2"/>
+            <wp:cNvGraphicFramePr>
+              <a:graphicFrameLocks xmlns:a="http://schemas.openxmlformats.org/drawingml/2006/main" noChangeAspect="1"/>
+            </wp:cNvGraphicFramePr>
+            <a:graphic xmlns:a="http://schemas.openxmlformats.org/drawingml/2006/main">
+              <a:graphicData uri="http://schemas.openxmlformats.org/drawingml/2006/picture">
+                <pic:pic xmlns:pic="http://schemas.openxmlformats.org/drawingml/2006/picture">
+                  <pic:nvPicPr>
+                    <pic:cNvPr id="1" name=""/>
+                    <pic:cNvPicPr/>
+                  </pic:nvPicPr>
+                  <pic:blipFill>
+                    <a:blip r:embed="rId15"/>
+                    <a:stretch>
+                      <a:fillRect/>
+                    </a:stretch>
+                  </pic:blipFill>
+                  <pic:spPr>
+                    <a:xfrm>
+                      <a:off x="0" y="0"/>
+                      <a:ext cx="5486400" cy="1865630"/>
+                    </a:xfrm>
+                    <a:prstGeom prst="rect">
+                      <a:avLst/>
+                    </a:prstGeom>
+                  </pic:spPr>
+                </pic:pic>
+              </a:graphicData>
+            </a:graphic>
+          </wp:inline>
+        </w:drawing>
+      </w:r>
+    </w:p>
+    <w:p>
+      <w:pPr>
+        <w:pStyle w:val="Heading3"/>
+      </w:pPr>
+      <w:bookmarkStart w:id="9" w:name="_Toc480640995"/>
+      <w:r>
+        <w:t>Third Party Tools &amp; Resources</w:t>
+      </w:r>
       <w:bookmarkEnd w:id="9"/>
-    </w:p>
-    <w:p>
-      <w:pPr>
-        <w:pStyle w:val="Heading3"/>
-      </w:pPr>
-      <w:bookmarkStart w:id="10" w:name="_Toc480540057"/>
-      <w:r>
-        <w:t>Third Party Tools &amp; Resources</w:t>
-      </w:r>
-      <w:bookmarkEnd w:id="10"/>
       <w:r>
         <w:t xml:space="preserve"> </w:t>
       </w:r>
@@ -1574,7 +1561,7 @@
       <w:r>
         <w:t xml:space="preserve">Skeleton CSS - </w:t>
       </w:r>
-      <w:hyperlink r:id="rId15" w:history="1">
+      <w:hyperlink r:id="rId16" w:history="1">
         <w:r>
           <w:rPr>
             <w:rStyle w:val="Hyperlink"/>
@@ -1587,7 +1574,7 @@
       <w:r>
         <w:t xml:space="preserve">Galleria - </w:t>
       </w:r>
-      <w:hyperlink r:id="rId16" w:history="1">
+      <w:hyperlink r:id="rId17" w:history="1">
         <w:r>
           <w:rPr>
             <w:rStyle w:val="Hyperlink"/>
@@ -1600,7 +1587,7 @@
       <w:r>
         <w:t xml:space="preserve">W3Schools - </w:t>
       </w:r>
-      <w:hyperlink r:id="rId17" w:history="1">
+      <w:hyperlink r:id="rId18" w:history="1">
         <w:r>
           <w:rPr>
             <w:rStyle w:val="Hyperlink"/>
@@ -1610,7 +1597,6 @@
       </w:hyperlink>
     </w:p>
     <w:p/>
-    <w:p/>
     <w:p>
       <w:pPr>
         <w:pStyle w:val="Heading4"/>
@@ -1623,12 +1609,12 @@
       <w:pPr>
         <w:pStyle w:val="Heading2"/>
       </w:pPr>
-      <w:bookmarkStart w:id="11" w:name="_Toc480540058"/>
+      <w:bookmarkStart w:id="10" w:name="_Toc480640996"/>
       <w:r>
         <w:lastRenderedPageBreak/>
         <w:t>Website Deployment Details</w:t>
       </w:r>
-      <w:bookmarkEnd w:id="11"/>
+      <w:bookmarkEnd w:id="10"/>
     </w:p>
     <w:p>
       <w:r>
@@ -1643,34 +1629,16 @@
       <w:r>
         <w:t xml:space="preserve">As the website consists of mainly simple pages and client side </w:t>
       </w:r>
-      <w:proofErr w:type="spellStart"/>
-      <w:r>
-        <w:t>javascript</w:t>
-      </w:r>
-      <w:proofErr w:type="spellEnd"/>
+      <w:r>
+        <w:t>JavaScript</w:t>
+      </w:r>
       <w:r>
         <w:t>, we also decided to deploy the page on GitHub.</w:t>
       </w:r>
     </w:p>
     <w:p>
       <w:r>
-        <w:t xml:space="preserve">We felt that using </w:t>
-      </w:r>
-      <w:proofErr w:type="spellStart"/>
-      <w:r>
-        <w:t>GearHost</w:t>
-      </w:r>
-      <w:proofErr w:type="spellEnd"/>
-      <w:r>
-        <w:t xml:space="preserve"> or some other similar service to be overkill. There were also some issues in accessing sites deployed on </w:t>
-      </w:r>
-      <w:proofErr w:type="spellStart"/>
-      <w:r>
-        <w:t>GearHost</w:t>
-      </w:r>
-      <w:proofErr w:type="spellEnd"/>
-      <w:r>
-        <w:t xml:space="preserve"> from the IBM network, and this would have caused problems with the demo.</w:t>
+        <w:t>We felt that using GearHost or some other similar service to be overkill. There were also some issues in accessing sites deployed on GearHost from the IBM network, and this would have caused problems with the demo.</w:t>
       </w:r>
     </w:p>
     <w:p>
@@ -1682,60 +1650,195 @@
       <w:pPr>
         <w:pStyle w:val="Heading2"/>
       </w:pPr>
-      <w:bookmarkStart w:id="12" w:name="_Toc480540059"/>
+      <w:bookmarkStart w:id="11" w:name="_Toc480640997"/>
       <w:r>
         <w:lastRenderedPageBreak/>
         <w:t>Team Report</w:t>
       </w:r>
+      <w:bookmarkEnd w:id="11"/>
+    </w:p>
+    <w:p>
+      <w:pPr>
+        <w:pStyle w:val="Heading3"/>
+      </w:pPr>
+      <w:bookmarkStart w:id="12" w:name="_Toc480640998"/>
+      <w:r>
+        <w:t>How Work Was Split</w:t>
+      </w:r>
       <w:bookmarkEnd w:id="12"/>
     </w:p>
     <w:p>
+      <w:r>
+        <w:t xml:space="preserve">TODO </w:t>
+      </w:r>
+      <w:r>
+        <w:t>who did what</w:t>
+      </w:r>
+    </w:p>
+    <w:p/>
+    <w:p>
       <w:pPr>
         <w:pStyle w:val="Heading3"/>
       </w:pPr>
-      <w:bookmarkStart w:id="13" w:name="_Toc480540060"/>
-      <w:r>
-        <w:t>How Work Was Split</w:t>
+      <w:bookmarkStart w:id="13" w:name="_Toc480640999"/>
+      <w:r>
+        <w:t>H</w:t>
+      </w:r>
+      <w:r>
+        <w:t>ow well you worked as a team</w:t>
       </w:r>
       <w:bookmarkEnd w:id="13"/>
     </w:p>
     <w:p>
       <w:r>
-        <w:t xml:space="preserve">TODO </w:t>
-      </w:r>
-      <w:r>
-        <w:t>who did what</w:t>
+        <w:t>TODO To get started right away, just tap any placeholder text (such as this) and start typing.</w:t>
       </w:r>
     </w:p>
     <w:p/>
     <w:p>
       <w:pPr>
+        <w:rPr>
+          <w:rFonts w:asciiTheme="majorHAnsi" w:hAnsiTheme="majorHAnsi" w:cstheme="majorBidi"/>
+          <w:b/>
+          <w:caps/>
+          <w:color w:val="2A2A2A" w:themeColor="text2"/>
+          <w:sz w:val="28"/>
+          <w:szCs w:val="26"/>
+        </w:rPr>
+      </w:pPr>
+      <w:r>
+        <w:br w:type="page"/>
+      </w:r>
+    </w:p>
+    <w:p>
+      <w:pPr>
+        <w:pStyle w:val="Heading2"/>
+      </w:pPr>
+      <w:r>
+        <w:lastRenderedPageBreak/>
+        <w:t>Website Validation</w:t>
+      </w:r>
+    </w:p>
+    <w:p>
+      <w:pPr>
         <w:pStyle w:val="Heading3"/>
       </w:pPr>
-      <w:bookmarkStart w:id="14" w:name="_Toc480540061"/>
-      <w:r>
-        <w:t>H</w:t>
-      </w:r>
-      <w:r>
-        <w:t>ow well you worked as a team</w:t>
-      </w:r>
+      <w:r>
+        <w:t>CSS</w:t>
+      </w:r>
+    </w:p>
+    <w:p>
+      <w:r>
+        <w:t>We are being presented with the following CSS validation error. This error is reported against skeleton.css, which is a third party CSS tool that we are using for responsive design, and cannot change.</w:t>
+      </w:r>
+    </w:p>
+    <w:p>
+      <w:r>
+        <w:drawing>
+          <wp:inline distT="0" distB="0" distL="0" distR="0" wp14:anchorId="6FCD3E2C" wp14:editId="11B444BC">
+            <wp:extent cx="5486400" cy="1865630"/>
+            <wp:effectExtent l="0" t="0" r="0" b="0"/>
+            <wp:docPr id="4" name="Picture 4"/>
+            <wp:cNvGraphicFramePr>
+              <a:graphicFrameLocks xmlns:a="http://schemas.openxmlformats.org/drawingml/2006/main" noChangeAspect="1"/>
+            </wp:cNvGraphicFramePr>
+            <a:graphic xmlns:a="http://schemas.openxmlformats.org/drawingml/2006/main">
+              <a:graphicData uri="http://schemas.openxmlformats.org/drawingml/2006/picture">
+                <pic:pic xmlns:pic="http://schemas.openxmlformats.org/drawingml/2006/picture">
+                  <pic:nvPicPr>
+                    <pic:cNvPr id="1" name=""/>
+                    <pic:cNvPicPr/>
+                  </pic:nvPicPr>
+                  <pic:blipFill>
+                    <a:blip r:embed="rId15"/>
+                    <a:stretch>
+                      <a:fillRect/>
+                    </a:stretch>
+                  </pic:blipFill>
+                  <pic:spPr>
+                    <a:xfrm>
+                      <a:off x="0" y="0"/>
+                      <a:ext cx="5486400" cy="1865630"/>
+                    </a:xfrm>
+                    <a:prstGeom prst="rect">
+                      <a:avLst/>
+                    </a:prstGeom>
+                  </pic:spPr>
+                </pic:pic>
+              </a:graphicData>
+            </a:graphic>
+          </wp:inline>
+        </w:drawing>
+      </w:r>
+    </w:p>
+    <w:p>
+      <w:pPr>
+        <w:pStyle w:val="Heading3"/>
+      </w:pPr>
+      <w:r>
+        <w:t>Web Pages</w:t>
+      </w:r>
+    </w:p>
+    <w:p>
+      <w:pPr>
+        <w:pStyle w:val="Heading4"/>
+      </w:pPr>
+      <w:r>
+        <w:t>Home</w:t>
+      </w:r>
+      <w:bookmarkStart w:id="14" w:name="_GoBack"/>
       <w:bookmarkEnd w:id="14"/>
     </w:p>
-    <w:p>
-      <w:r>
-        <w:t xml:space="preserve">TODO </w:t>
-      </w:r>
-      <w:proofErr w:type="gramStart"/>
-      <w:r>
-        <w:t>To</w:t>
-      </w:r>
-      <w:proofErr w:type="gramEnd"/>
-      <w:r>
-        <w:t xml:space="preserve"> get started right away, just tap any placeholder text (such as this) and start typing.</w:t>
-      </w:r>
-    </w:p>
+    <w:p/>
+    <w:p>
+      <w:pPr>
+        <w:pStyle w:val="Heading4"/>
+      </w:pPr>
+      <w:r>
+        <w:t>Features</w:t>
+      </w:r>
+    </w:p>
+    <w:p/>
+    <w:p>
+      <w:pPr>
+        <w:pStyle w:val="Heading4"/>
+      </w:pPr>
+      <w:r>
+        <w:t>User Review</w:t>
+      </w:r>
+    </w:p>
+    <w:p/>
+    <w:p>
+      <w:pPr>
+        <w:pStyle w:val="Heading4"/>
+      </w:pPr>
+      <w:r>
+        <w:t>Accessories</w:t>
+      </w:r>
+    </w:p>
+    <w:p/>
+    <w:p>
+      <w:pPr>
+        <w:pStyle w:val="Heading4"/>
+      </w:pPr>
+      <w:r>
+        <w:lastRenderedPageBreak/>
+        <w:t>Sample Pictures</w:t>
+      </w:r>
+    </w:p>
+    <w:p/>
+    <w:p>
+      <w:pPr>
+        <w:pStyle w:val="Heading4"/>
+      </w:pPr>
+      <w:r>
+        <w:t>Contact</w:t>
+      </w:r>
+    </w:p>
+    <w:p/>
+    <w:p/>
     <w:sectPr>
-      <w:footerReference w:type="default" r:id="rId18"/>
+      <w:footerReference w:type="default" r:id="rId19"/>
       <w:pgSz w:w="12240" w:h="15840"/>
       <w:pgMar w:top="1440" w:right="1800" w:bottom="1440" w:left="1800" w:header="720" w:footer="720" w:gutter="0"/>
       <w:pgNumType w:start="1"/>
@@ -1805,7 +1908,7 @@
           <w:rPr>
             <w:noProof/>
           </w:rPr>
-          <w:t>7</w:t>
+          <w:t>8</w:t>
         </w:r>
         <w:r>
           <w:rPr>
@@ -4054,86 +4157,6 @@
 </file>
 
 <file path=customXml/item1.xml><?xml version="1.0" encoding="utf-8"?>
-<?mso-contentType ?>
-<spe:Receivers xmlns:spe="http://schemas.microsoft.com/sharepoint/events">
-  <Receiver>
-    <Name>Document ID Generator</Name>
-    <Synchronization>Synchronous</Synchronization>
-    <Type>10001</Type>
-    <SequenceNumber>1000</SequenceNumber>
-    <Url/>
-    <Assembly>Microsoft.Office.DocumentManagement, Version=15.0.0.0, Culture=neutral, PublicKeyToken=71e9bce111e9429c</Assembly>
-    <Class>Microsoft.Office.DocumentManagement.Internal.DocIdHandler</Class>
-    <Data/>
-    <Filter/>
-  </Receiver>
-  <Receiver>
-    <Name>Document ID Generator</Name>
-    <Synchronization>Synchronous</Synchronization>
-    <Type>10002</Type>
-    <SequenceNumber>1001</SequenceNumber>
-    <Url/>
-    <Assembly>Microsoft.Office.DocumentManagement, Version=15.0.0.0, Culture=neutral, PublicKeyToken=71e9bce111e9429c</Assembly>
-    <Class>Microsoft.Office.DocumentManagement.Internal.DocIdHandler</Class>
-    <Data/>
-    <Filter/>
-  </Receiver>
-  <Receiver>
-    <Name>Document ID Generator</Name>
-    <Synchronization>Synchronous</Synchronization>
-    <Type>10004</Type>
-    <SequenceNumber>1002</SequenceNumber>
-    <Url/>
-    <Assembly>Microsoft.Office.DocumentManagement, Version=15.0.0.0, Culture=neutral, PublicKeyToken=71e9bce111e9429c</Assembly>
-    <Class>Microsoft.Office.DocumentManagement.Internal.DocIdHandler</Class>
-    <Data/>
-    <Filter/>
-  </Receiver>
-  <Receiver>
-    <Name>Document ID Generator</Name>
-    <Synchronization>Synchronous</Synchronization>
-    <Type>10006</Type>
-    <SequenceNumber>1003</SequenceNumber>
-    <Url/>
-    <Assembly>Microsoft.Office.DocumentManagement, Version=15.0.0.0, Culture=neutral, PublicKeyToken=71e9bce111e9429c</Assembly>
-    <Class>Microsoft.Office.DocumentManagement.Internal.DocIdHandler</Class>
-    <Data/>
-    <Filter/>
-  </Receiver>
-</spe:Receivers>
-</file>
-
-<file path=customXml/item2.xml><?xml version="1.0" encoding="utf-8"?>
-<?mso-contentType ?>
-<FormTemplates xmlns="http://schemas.microsoft.com/sharepoint/v3/contenttype/forms">
-  <Display>DocumentLibraryForm</Display>
-  <Edit>DocumentLibraryForm</Edit>
-  <New>DocumentLibraryForm</New>
-</FormTemplates>
-</file>
-
-<file path=customXml/item3.xml><?xml version="1.0" encoding="utf-8"?>
-<p:properties xmlns:p="http://schemas.microsoft.com/office/2006/metadata/properties" xmlns:xsi="http://www.w3.org/2001/XMLSchema-instance" xmlns:pc="http://schemas.microsoft.com/office/infopath/2007/PartnerControls">
-  <documentManagement>
-    <_dlc_DocId xmlns="498267d4-2a5a-4c72-99d3-cf7236a95ce8">CTQFD2CFPMXN-979-676</_dlc_DocId>
-    <_dlc_DocIdUrl xmlns="498267d4-2a5a-4c72-99d3-cf7236a95ce8">
-      <Url>https://msft.spoppe.com/teams/cpub/teams/Consumer/templates/_layouts/15/DocIdRedir.aspx?ID=CTQFD2CFPMXN-979-676</Url>
-      <Description>CTQFD2CFPMXN-979-676</Description>
-    </_dlc_DocIdUrl>
-    <SharedWithDetails xmlns="498267d4-2a5a-4c72-99d3-cf7236a95ce8">{}</SharedWithDetails>
-    <SharedWithUsers xmlns="498267d4-2a5a-4c72-99d3-cf7236a95ce8">
-      <UserInfo>
-        <DisplayName/>
-        <AccountId xsi:nil="true"/>
-        <AccountType/>
-      </UserInfo>
-    </SharedWithUsers>
-    <SharingHintHash xmlns="498267d4-2a5a-4c72-99d3-cf7236a95ce8">1245024977</SharingHintHash>
-  </documentManagement>
-</p:properties>
-</file>
-
-<file path=customXml/item4.xml><?xml version="1.0" encoding="utf-8"?>
 <ct:contentTypeSchema xmlns:ct="http://schemas.microsoft.com/office/2006/metadata/contentType" xmlns:ma="http://schemas.microsoft.com/office/2006/metadata/properties/metaAttributes" ct:_="" ma:_="" ma:contentTypeName="Document" ma:contentTypeID="0x010100012E2E405031D74DB051ADDB3D34E572" ma:contentTypeVersion="5" ma:contentTypeDescription="Create a new document." ma:contentTypeScope="" ma:versionID="e0009f9404bcb9590f313d2c358460f1">
   <xsd:schema xmlns:xsd="http://www.w3.org/2001/XMLSchema" xmlns:xs="http://www.w3.org/2001/XMLSchema" xmlns:p="http://schemas.microsoft.com/office/2006/metadata/properties" xmlns:ns2="498267d4-2a5a-4c72-99d3-cf7236a95ce8" targetNamespace="http://schemas.microsoft.com/office/2006/metadata/properties" ma:root="true" ma:fieldsID="06e76fce95f74677884cb27b0c6533f2" ns2:_="">
     <xsd:import namespace="498267d4-2a5a-4c72-99d3-cf7236a95ce8"/>
@@ -4312,37 +4335,91 @@
 </ct:contentTypeSchema>
 </file>
 
+<file path=customXml/item2.xml><?xml version="1.0" encoding="utf-8"?>
+<?mso-contentType ?>
+<spe:Receivers xmlns:spe="http://schemas.microsoft.com/sharepoint/events">
+  <Receiver>
+    <Name>Document ID Generator</Name>
+    <Synchronization>Synchronous</Synchronization>
+    <Type>10001</Type>
+    <SequenceNumber>1000</SequenceNumber>
+    <Url/>
+    <Assembly>Microsoft.Office.DocumentManagement, Version=15.0.0.0, Culture=neutral, PublicKeyToken=71e9bce111e9429c</Assembly>
+    <Class>Microsoft.Office.DocumentManagement.Internal.DocIdHandler</Class>
+    <Data/>
+    <Filter/>
+  </Receiver>
+  <Receiver>
+    <Name>Document ID Generator</Name>
+    <Synchronization>Synchronous</Synchronization>
+    <Type>10002</Type>
+    <SequenceNumber>1001</SequenceNumber>
+    <Url/>
+    <Assembly>Microsoft.Office.DocumentManagement, Version=15.0.0.0, Culture=neutral, PublicKeyToken=71e9bce111e9429c</Assembly>
+    <Class>Microsoft.Office.DocumentManagement.Internal.DocIdHandler</Class>
+    <Data/>
+    <Filter/>
+  </Receiver>
+  <Receiver>
+    <Name>Document ID Generator</Name>
+    <Synchronization>Synchronous</Synchronization>
+    <Type>10004</Type>
+    <SequenceNumber>1002</SequenceNumber>
+    <Url/>
+    <Assembly>Microsoft.Office.DocumentManagement, Version=15.0.0.0, Culture=neutral, PublicKeyToken=71e9bce111e9429c</Assembly>
+    <Class>Microsoft.Office.DocumentManagement.Internal.DocIdHandler</Class>
+    <Data/>
+    <Filter/>
+  </Receiver>
+  <Receiver>
+    <Name>Document ID Generator</Name>
+    <Synchronization>Synchronous</Synchronization>
+    <Type>10006</Type>
+    <SequenceNumber>1003</SequenceNumber>
+    <Url/>
+    <Assembly>Microsoft.Office.DocumentManagement, Version=15.0.0.0, Culture=neutral, PublicKeyToken=71e9bce111e9429c</Assembly>
+    <Class>Microsoft.Office.DocumentManagement.Internal.DocIdHandler</Class>
+    <Data/>
+    <Filter/>
+  </Receiver>
+</spe:Receivers>
+</file>
+
+<file path=customXml/item3.xml><?xml version="1.0" encoding="utf-8"?>
+<?mso-contentType ?>
+<FormTemplates xmlns="http://schemas.microsoft.com/sharepoint/v3/contenttype/forms">
+  <Display>DocumentLibraryForm</Display>
+  <Edit>DocumentLibraryForm</Edit>
+  <New>DocumentLibraryForm</New>
+</FormTemplates>
+</file>
+
+<file path=customXml/item4.xml><?xml version="1.0" encoding="utf-8"?>
+<p:properties xmlns:p="http://schemas.microsoft.com/office/2006/metadata/properties" xmlns:xsi="http://www.w3.org/2001/XMLSchema-instance" xmlns:pc="http://schemas.microsoft.com/office/infopath/2007/PartnerControls">
+  <documentManagement>
+    <_dlc_DocId xmlns="498267d4-2a5a-4c72-99d3-cf7236a95ce8">CTQFD2CFPMXN-979-676</_dlc_DocId>
+    <_dlc_DocIdUrl xmlns="498267d4-2a5a-4c72-99d3-cf7236a95ce8">
+      <Url>https://msft.spoppe.com/teams/cpub/teams/Consumer/templates/_layouts/15/DocIdRedir.aspx?ID=CTQFD2CFPMXN-979-676</Url>
+      <Description>CTQFD2CFPMXN-979-676</Description>
+    </_dlc_DocIdUrl>
+    <SharedWithDetails xmlns="498267d4-2a5a-4c72-99d3-cf7236a95ce8">{}</SharedWithDetails>
+    <SharedWithUsers xmlns="498267d4-2a5a-4c72-99d3-cf7236a95ce8">
+      <UserInfo>
+        <DisplayName/>
+        <AccountId xsi:nil="true"/>
+        <AccountType/>
+      </UserInfo>
+    </SharedWithUsers>
+    <SharingHintHash xmlns="498267d4-2a5a-4c72-99d3-cf7236a95ce8">1245024977</SharingHintHash>
+  </documentManagement>
+</p:properties>
+</file>
+
 <file path=customXml/item5.xml><?xml version="1.0" encoding="utf-8"?>
 <b:Sources xmlns:b="http://schemas.openxmlformats.org/officeDocument/2006/bibliography" xmlns="http://schemas.openxmlformats.org/officeDocument/2006/bibliography" SelectedStyle="\apasixtheditionofficeonline.xsl" StyleName="APA" Version="6"/>
 </file>
 
 <file path=customXml/itemProps1.xml><?xml version="1.0" encoding="utf-8"?>
-<ds:datastoreItem xmlns:ds="http://schemas.openxmlformats.org/officeDocument/2006/customXml" ds:itemID="{D7FA49B8-B6EE-4B3F-B22F-E9F8C6A00940}">
-  <ds:schemaRefs>
-    <ds:schemaRef ds:uri="http://schemas.microsoft.com/sharepoint/events"/>
-  </ds:schemaRefs>
-</ds:datastoreItem>
-</file>
-
-<file path=customXml/itemProps2.xml><?xml version="1.0" encoding="utf-8"?>
-<ds:datastoreItem xmlns:ds="http://schemas.openxmlformats.org/officeDocument/2006/customXml" ds:itemID="{B79E6113-9D61-48C6-AB23-FE0124366565}">
-  <ds:schemaRefs>
-    <ds:schemaRef ds:uri="http://schemas.microsoft.com/sharepoint/v3/contenttype/forms"/>
-  </ds:schemaRefs>
-</ds:datastoreItem>
-</file>
-
-<file path=customXml/itemProps3.xml><?xml version="1.0" encoding="utf-8"?>
-<ds:datastoreItem xmlns:ds="http://schemas.openxmlformats.org/officeDocument/2006/customXml" ds:itemID="{4A3CED26-0910-4819-874B-D8E2CCD421FE}">
-  <ds:schemaRefs>
-    <ds:schemaRef ds:uri="http://schemas.microsoft.com/office/2006/metadata/properties"/>
-    <ds:schemaRef ds:uri="http://schemas.microsoft.com/office/infopath/2007/PartnerControls"/>
-    <ds:schemaRef ds:uri="498267d4-2a5a-4c72-99d3-cf7236a95ce8"/>
-  </ds:schemaRefs>
-</ds:datastoreItem>
-</file>
-
-<file path=customXml/itemProps4.xml><?xml version="1.0" encoding="utf-8"?>
 <ds:datastoreItem xmlns:ds="http://schemas.openxmlformats.org/officeDocument/2006/customXml" ds:itemID="{400DB6FE-DF17-4741-ACCE-BDED9F9E13D9}">
   <ds:schemaRefs>
     <ds:schemaRef ds:uri="http://schemas.microsoft.com/office/2006/metadata/contentType"/>
@@ -4360,8 +4437,34 @@
 </ds:datastoreItem>
 </file>
 
+<file path=customXml/itemProps2.xml><?xml version="1.0" encoding="utf-8"?>
+<ds:datastoreItem xmlns:ds="http://schemas.openxmlformats.org/officeDocument/2006/customXml" ds:itemID="{D7FA49B8-B6EE-4B3F-B22F-E9F8C6A00940}">
+  <ds:schemaRefs>
+    <ds:schemaRef ds:uri="http://schemas.microsoft.com/sharepoint/events"/>
+  </ds:schemaRefs>
+</ds:datastoreItem>
+</file>
+
+<file path=customXml/itemProps3.xml><?xml version="1.0" encoding="utf-8"?>
+<ds:datastoreItem xmlns:ds="http://schemas.openxmlformats.org/officeDocument/2006/customXml" ds:itemID="{B79E6113-9D61-48C6-AB23-FE0124366565}">
+  <ds:schemaRefs>
+    <ds:schemaRef ds:uri="http://schemas.microsoft.com/sharepoint/v3/contenttype/forms"/>
+  </ds:schemaRefs>
+</ds:datastoreItem>
+</file>
+
+<file path=customXml/itemProps4.xml><?xml version="1.0" encoding="utf-8"?>
+<ds:datastoreItem xmlns:ds="http://schemas.openxmlformats.org/officeDocument/2006/customXml" ds:itemID="{4A3CED26-0910-4819-874B-D8E2CCD421FE}">
+  <ds:schemaRefs>
+    <ds:schemaRef ds:uri="http://schemas.microsoft.com/office/2006/metadata/properties"/>
+    <ds:schemaRef ds:uri="http://schemas.microsoft.com/office/infopath/2007/PartnerControls"/>
+    <ds:schemaRef ds:uri="498267d4-2a5a-4c72-99d3-cf7236a95ce8"/>
+  </ds:schemaRefs>
+</ds:datastoreItem>
+</file>
+
 <file path=customXml/itemProps5.xml><?xml version="1.0" encoding="utf-8"?>
-<ds:datastoreItem xmlns:ds="http://schemas.openxmlformats.org/officeDocument/2006/customXml" ds:itemID="{4855844C-FB0B-A445-91D1-80BA479A3A4C}">
+<ds:datastoreItem xmlns:ds="http://schemas.openxmlformats.org/officeDocument/2006/customXml" ds:itemID="{19C99DD4-28A1-1140-B3DE-8C8D51111622}">
   <ds:schemaRefs>
     <ds:schemaRef ds:uri="http://schemas.openxmlformats.org/officeDocument/2006/bibliography"/>
   </ds:schemaRefs>

</xml_diff>

<commit_message>
spell check and validation screenshots
</commit_message>
<xml_diff>
--- a/Web Design.docx
+++ b/Web Design.docx
@@ -15,7 +15,7 @@
         <w:pStyle w:val="Subtitle"/>
       </w:pPr>
       <w:r>
-        <w:t>Subtitle</w:t>
+        <w:t>JBS Photo Website</w:t>
       </w:r>
     </w:p>
     <w:p>
@@ -43,7 +43,10 @@
         <w:pStyle w:val="Author"/>
       </w:pPr>
       <w:r>
-        <w:t>John Frazer - x16138015</w:t>
+        <w:t xml:space="preserve">John Frazer – </w:t>
+      </w:r>
+      <w:r>
+        <w:t>x16138015</w:t>
       </w:r>
     </w:p>
     <w:p>
@@ -54,7 +57,10 @@
         <w:t>Said Abdulrahman</w:t>
       </w:r>
       <w:r>
-        <w:t xml:space="preserve"> - x</w:t>
+        <w:t xml:space="preserve"> – x161</w:t>
+      </w:r>
+      <w:r>
+        <w:t>36454</w:t>
       </w:r>
     </w:p>
     <w:p>
@@ -154,7 +160,7 @@
             <w:rPr>
               <w:noProof/>
             </w:rPr>
-            <w:instrText xml:space="preserve"> PAGEREF _Toc480640986 \h </w:instrText>
+            <w:instrText xml:space="preserve"> PAGEREF _Toc480642969 \h </w:instrText>
           </w:r>
           <w:r>
             <w:rPr>
@@ -214,7 +220,7 @@
             <w:rPr>
               <w:noProof/>
             </w:rPr>
-            <w:instrText xml:space="preserve"> PAGEREF _Toc480640987 \h </w:instrText>
+            <w:instrText xml:space="preserve"> PAGEREF _Toc480642970 \h </w:instrText>
           </w:r>
           <w:r>
             <w:rPr>
@@ -275,7 +281,7 @@
             <w:rPr>
               <w:noProof/>
             </w:rPr>
-            <w:instrText xml:space="preserve"> PAGEREF _Toc480640988 \h </w:instrText>
+            <w:instrText xml:space="preserve"> PAGEREF _Toc480642971 \h </w:instrText>
           </w:r>
           <w:r>
             <w:rPr>
@@ -336,7 +342,7 @@
             <w:rPr>
               <w:noProof/>
             </w:rPr>
-            <w:instrText xml:space="preserve"> PAGEREF _Toc480640989 \h </w:instrText>
+            <w:instrText xml:space="preserve"> PAGEREF _Toc480642972 \h </w:instrText>
           </w:r>
           <w:r>
             <w:rPr>
@@ -397,7 +403,7 @@
             <w:rPr>
               <w:noProof/>
             </w:rPr>
-            <w:instrText xml:space="preserve"> PAGEREF _Toc480640990 \h </w:instrText>
+            <w:instrText xml:space="preserve"> PAGEREF _Toc480642973 \h </w:instrText>
           </w:r>
           <w:r>
             <w:rPr>
@@ -457,7 +463,7 @@
             <w:rPr>
               <w:noProof/>
             </w:rPr>
-            <w:instrText xml:space="preserve"> PAGEREF _Toc480640991 \h </w:instrText>
+            <w:instrText xml:space="preserve"> PAGEREF _Toc480642974 \h </w:instrText>
           </w:r>
           <w:r>
             <w:rPr>
@@ -518,7 +524,7 @@
             <w:rPr>
               <w:noProof/>
             </w:rPr>
-            <w:instrText xml:space="preserve"> PAGEREF _Toc480640992 \h </w:instrText>
+            <w:instrText xml:space="preserve"> PAGEREF _Toc480642975 \h </w:instrText>
           </w:r>
           <w:r>
             <w:rPr>
@@ -579,7 +585,7 @@
             <w:rPr>
               <w:noProof/>
             </w:rPr>
-            <w:instrText xml:space="preserve"> PAGEREF _Toc480640993 \h </w:instrText>
+            <w:instrText xml:space="preserve"> PAGEREF _Toc480642976 \h </w:instrText>
           </w:r>
           <w:r>
             <w:rPr>
@@ -640,7 +646,7 @@
             <w:rPr>
               <w:noProof/>
             </w:rPr>
-            <w:instrText xml:space="preserve"> PAGEREF _Toc480640994 \h </w:instrText>
+            <w:instrText xml:space="preserve"> PAGEREF _Toc480642977 \h </w:instrText>
           </w:r>
           <w:r>
             <w:rPr>
@@ -701,7 +707,7 @@
             <w:rPr>
               <w:noProof/>
             </w:rPr>
-            <w:instrText xml:space="preserve"> PAGEREF _Toc480640995 \h </w:instrText>
+            <w:instrText xml:space="preserve"> PAGEREF _Toc480642978 \h </w:instrText>
           </w:r>
           <w:r>
             <w:rPr>
@@ -761,7 +767,7 @@
             <w:rPr>
               <w:noProof/>
             </w:rPr>
-            <w:instrText xml:space="preserve"> PAGEREF _Toc480640996 \h </w:instrText>
+            <w:instrText xml:space="preserve"> PAGEREF _Toc480642979 \h </w:instrText>
           </w:r>
           <w:r>
             <w:rPr>
@@ -821,7 +827,7 @@
             <w:rPr>
               <w:noProof/>
             </w:rPr>
-            <w:instrText xml:space="preserve"> PAGEREF _Toc480640997 \h </w:instrText>
+            <w:instrText xml:space="preserve"> PAGEREF _Toc480642980 \h </w:instrText>
           </w:r>
           <w:r>
             <w:rPr>
@@ -882,7 +888,7 @@
             <w:rPr>
               <w:noProof/>
             </w:rPr>
-            <w:instrText xml:space="preserve"> PAGEREF _Toc480640998 \h </w:instrText>
+            <w:instrText xml:space="preserve"> PAGEREF _Toc480642981 \h </w:instrText>
           </w:r>
           <w:r>
             <w:rPr>
@@ -943,7 +949,7 @@
             <w:rPr>
               <w:noProof/>
             </w:rPr>
-            <w:instrText xml:space="preserve"> PAGEREF _Toc480640999 \h </w:instrText>
+            <w:instrText xml:space="preserve"> PAGEREF _Toc480642982 \h </w:instrText>
           </w:r>
           <w:r>
             <w:rPr>
@@ -961,6 +967,188 @@
               <w:noProof/>
             </w:rPr>
             <w:t>7</w:t>
+          </w:r>
+          <w:r>
+            <w:rPr>
+              <w:noProof/>
+            </w:rPr>
+            <w:fldChar w:fldCharType="end"/>
+          </w:r>
+        </w:p>
+        <w:p>
+          <w:pPr>
+            <w:pStyle w:val="TOC2"/>
+            <w:rPr>
+              <w:rFonts w:eastAsiaTheme="minorEastAsia"/>
+              <w:bCs w:val="0"/>
+              <w:noProof/>
+              <w:color w:val="auto"/>
+              <w:szCs w:val="24"/>
+              <w:lang w:eastAsia="en-US"/>
+            </w:rPr>
+          </w:pPr>
+          <w:r>
+            <w:rPr>
+              <w:noProof/>
+            </w:rPr>
+            <w:t>Website Validation</w:t>
+          </w:r>
+          <w:r>
+            <w:rPr>
+              <w:noProof/>
+            </w:rPr>
+            <w:tab/>
+          </w:r>
+          <w:r>
+            <w:rPr>
+              <w:noProof/>
+            </w:rPr>
+            <w:fldChar w:fldCharType="begin"/>
+          </w:r>
+          <w:r>
+            <w:rPr>
+              <w:noProof/>
+            </w:rPr>
+            <w:instrText xml:space="preserve"> PAGEREF _Toc480642983 \h </w:instrText>
+          </w:r>
+          <w:r>
+            <w:rPr>
+              <w:noProof/>
+            </w:rPr>
+          </w:r>
+          <w:r>
+            <w:rPr>
+              <w:noProof/>
+            </w:rPr>
+            <w:fldChar w:fldCharType="separate"/>
+          </w:r>
+          <w:r>
+            <w:rPr>
+              <w:noProof/>
+            </w:rPr>
+            <w:t>8</w:t>
+          </w:r>
+          <w:r>
+            <w:rPr>
+              <w:noProof/>
+            </w:rPr>
+            <w:fldChar w:fldCharType="end"/>
+          </w:r>
+        </w:p>
+        <w:p>
+          <w:pPr>
+            <w:pStyle w:val="TOC3"/>
+            <w:tabs>
+              <w:tab w:val="right" w:leader="dot" w:pos="8630"/>
+            </w:tabs>
+            <w:rPr>
+              <w:rFonts w:eastAsiaTheme="minorEastAsia"/>
+              <w:noProof/>
+              <w:color w:val="auto"/>
+              <w:lang w:eastAsia="en-US"/>
+            </w:rPr>
+          </w:pPr>
+          <w:r>
+            <w:rPr>
+              <w:noProof/>
+            </w:rPr>
+            <w:t>CSS</w:t>
+          </w:r>
+          <w:r>
+            <w:rPr>
+              <w:noProof/>
+            </w:rPr>
+            <w:tab/>
+          </w:r>
+          <w:r>
+            <w:rPr>
+              <w:noProof/>
+            </w:rPr>
+            <w:fldChar w:fldCharType="begin"/>
+          </w:r>
+          <w:r>
+            <w:rPr>
+              <w:noProof/>
+            </w:rPr>
+            <w:instrText xml:space="preserve"> PAGEREF _Toc480642984 \h </w:instrText>
+          </w:r>
+          <w:r>
+            <w:rPr>
+              <w:noProof/>
+            </w:rPr>
+          </w:r>
+          <w:r>
+            <w:rPr>
+              <w:noProof/>
+            </w:rPr>
+            <w:fldChar w:fldCharType="separate"/>
+          </w:r>
+          <w:r>
+            <w:rPr>
+              <w:noProof/>
+            </w:rPr>
+            <w:t>8</w:t>
+          </w:r>
+          <w:r>
+            <w:rPr>
+              <w:noProof/>
+            </w:rPr>
+            <w:fldChar w:fldCharType="end"/>
+          </w:r>
+        </w:p>
+        <w:p>
+          <w:pPr>
+            <w:pStyle w:val="TOC3"/>
+            <w:tabs>
+              <w:tab w:val="right" w:leader="dot" w:pos="8630"/>
+            </w:tabs>
+            <w:rPr>
+              <w:rFonts w:eastAsiaTheme="minorEastAsia"/>
+              <w:noProof/>
+              <w:color w:val="auto"/>
+              <w:lang w:eastAsia="en-US"/>
+            </w:rPr>
+          </w:pPr>
+          <w:r>
+            <w:rPr>
+              <w:noProof/>
+            </w:rPr>
+            <w:t>Web Pages</w:t>
+          </w:r>
+          <w:r>
+            <w:rPr>
+              <w:noProof/>
+            </w:rPr>
+            <w:tab/>
+          </w:r>
+          <w:r>
+            <w:rPr>
+              <w:noProof/>
+            </w:rPr>
+            <w:fldChar w:fldCharType="begin"/>
+          </w:r>
+          <w:r>
+            <w:rPr>
+              <w:noProof/>
+            </w:rPr>
+            <w:instrText xml:space="preserve"> PAGEREF _Toc480642985 \h </w:instrText>
+          </w:r>
+          <w:r>
+            <w:rPr>
+              <w:noProof/>
+            </w:rPr>
+          </w:r>
+          <w:r>
+            <w:rPr>
+              <w:noProof/>
+            </w:rPr>
+            <w:fldChar w:fldCharType="separate"/>
+          </w:r>
+          <w:r>
+            <w:rPr>
+              <w:noProof/>
+            </w:rPr>
+            <w:t>8</w:t>
           </w:r>
           <w:r>
             <w:rPr>
@@ -998,7 +1186,7 @@
       <w:pPr>
         <w:pStyle w:val="Heading2"/>
       </w:pPr>
-      <w:bookmarkStart w:id="0" w:name="_Toc480640986"/>
+      <w:bookmarkStart w:id="0" w:name="_Toc480642969"/>
       <w:r>
         <w:lastRenderedPageBreak/>
         <w:t>Website Overview</w:t>
@@ -1010,16 +1198,34 @@
         <w:t>The website was build based on requirements to have a website which is mainly used for promoting a camera that can be used by beginners as well as by ambitious amateurs and even semi-professional photographers.</w:t>
       </w:r>
     </w:p>
-    <w:p/>
-    <w:p>
-      <w:r>
-        <w:t>The site is meant to provide an overview, some specs, accessories, e.g. lenses, tripods, straps, a camera review and a picture gallery, all embedded in a  general photography scheme.</w:t>
-      </w:r>
-    </w:p>
-    <w:p/>
-    <w:p>
-      <w:r>
-        <w:t>The main (Home) page was made as an entry point only, a few pics, a few words and the main menu in order to broadcast a clear message what the site is about.</w:t>
+    <w:p>
+      <w:r>
+        <w:t>The site is meant to provide an overview, some specs, accessories, e.g. lenses, tripods, straps, a camera review and a pict</w:t>
+      </w:r>
+      <w:r>
+        <w:t xml:space="preserve">ure gallery, all embedded in a </w:t>
+      </w:r>
+      <w:r>
+        <w:t>general photography scheme.</w:t>
+      </w:r>
+    </w:p>
+    <w:p>
+      <w:r>
+        <w:t xml:space="preserve">The main (Home) page was made as an entry point only, a few </w:t>
+      </w:r>
+      <w:r>
+        <w:t>pictures</w:t>
+      </w:r>
+      <w:r>
+        <w:t xml:space="preserve">, a few words and the main menu </w:t>
+      </w:r>
+      <w:proofErr w:type="gramStart"/>
+      <w:r>
+        <w:t>in order to</w:t>
+      </w:r>
+      <w:proofErr w:type="gramEnd"/>
+      <w:r>
+        <w:t xml:space="preserve"> broadcast a clear message what the site is about.</w:t>
       </w:r>
     </w:p>
     <w:p>
@@ -1039,7 +1245,10 @@
         <w:t xml:space="preserve">on is a registered trademark of Nikon </w:t>
       </w:r>
       <w:r>
-        <w:t>Corportion).</w:t>
+        <w:t>Corporation</w:t>
+      </w:r>
+      <w:r>
+        <w:t>).</w:t>
       </w:r>
     </w:p>
     <w:p>
@@ -1075,7 +1284,7 @@
       <w:pPr>
         <w:pStyle w:val="Heading2"/>
       </w:pPr>
-      <w:bookmarkStart w:id="1" w:name="_Toc480640987"/>
+      <w:bookmarkStart w:id="1" w:name="_Toc480642970"/>
       <w:r>
         <w:lastRenderedPageBreak/>
         <w:t>Wire Frames</w:t>
@@ -1086,7 +1295,7 @@
       <w:pPr>
         <w:pStyle w:val="Heading3"/>
       </w:pPr>
-      <w:bookmarkStart w:id="2" w:name="_Toc480640988"/>
+      <w:bookmarkStart w:id="2" w:name="_Toc480642971"/>
       <w:r>
         <w:t>Main page</w:t>
       </w:r>
@@ -1145,7 +1354,7 @@
       <w:pPr>
         <w:pStyle w:val="Heading3"/>
       </w:pPr>
-      <w:bookmarkStart w:id="3" w:name="_Toc480640989"/>
+      <w:bookmarkStart w:id="3" w:name="_Toc480642972"/>
       <w:r>
         <w:t>Features</w:t>
       </w:r>
@@ -1204,7 +1413,7 @@
       <w:pPr>
         <w:pStyle w:val="Heading3"/>
       </w:pPr>
-      <w:bookmarkStart w:id="4" w:name="_Toc480640990"/>
+      <w:bookmarkStart w:id="4" w:name="_Toc480642973"/>
       <w:r>
         <w:lastRenderedPageBreak/>
         <w:t>Lenses</w:t>
@@ -1273,7 +1482,7 @@
       <w:pPr>
         <w:pStyle w:val="Heading2"/>
       </w:pPr>
-      <w:bookmarkStart w:id="5" w:name="_Toc480640991"/>
+      <w:bookmarkStart w:id="5" w:name="_Toc480642974"/>
       <w:r>
         <w:lastRenderedPageBreak/>
         <w:t>Production Details</w:t>
@@ -1284,7 +1493,7 @@
       <w:pPr>
         <w:pStyle w:val="Heading3"/>
       </w:pPr>
-      <w:bookmarkStart w:id="6" w:name="_Toc480640992"/>
+      <w:bookmarkStart w:id="6" w:name="_Toc480642975"/>
       <w:r>
         <w:t>Requirement</w:t>
       </w:r>
@@ -1304,7 +1513,10 @@
         <w:t>requirements</w:t>
       </w:r>
       <w:r>
-        <w:t xml:space="preserve">, we went back to  a brainstorming to find the right topic for the site. Once the </w:t>
+        <w:t xml:space="preserve">, we went back to </w:t>
+      </w:r>
+      <w:r>
+        <w:t xml:space="preserve">a brainstorming to find the right topic for the site. Once the </w:t>
       </w:r>
       <w:r>
         <w:t>product</w:t>
@@ -1312,8 +1524,13 @@
       <w:r>
         <w:t xml:space="preserve"> – the subject – of the site was clear we started to define the number of pages that we wanted to have as well as general aspects, e.g. keep the site clean and clear, how did we want to look the site on every page (kind of a “corporate design” with the option to define the </w:t>
       </w:r>
-      <w:r>
-        <w:t>colours and other visual elements at later stage (when we saw that the idea and the structure worked out.</w:t>
+      <w:proofErr w:type="spellStart"/>
+      <w:r>
+        <w:t>colours</w:t>
+      </w:r>
+      <w:proofErr w:type="spellEnd"/>
+      <w:r>
+        <w:t xml:space="preserve"> and other visual elements at later stage (when we saw that the idea and the structure worked out.</w:t>
       </w:r>
     </w:p>
     <w:p>
@@ -1331,7 +1548,7 @@
       <w:pPr>
         <w:pStyle w:val="Heading3"/>
       </w:pPr>
-      <w:bookmarkStart w:id="7" w:name="_Toc480640993"/>
+      <w:bookmarkStart w:id="7" w:name="_Toc480642976"/>
       <w:r>
         <w:t>N</w:t>
       </w:r>
@@ -1410,10 +1627,20 @@
       </w:r>
     </w:p>
     <w:p>
-      <w:r>
-        <w:t>TODO To get started right away, just tap any placeholder text (such as this) and start typing.</w:t>
-      </w:r>
-    </w:p>
+      <w:bookmarkStart w:id="8" w:name="_GoBack"/>
+      <w:r>
+        <w:t xml:space="preserve">TODO </w:t>
+      </w:r>
+      <w:proofErr w:type="gramStart"/>
+      <w:r>
+        <w:t>To</w:t>
+      </w:r>
+      <w:proofErr w:type="gramEnd"/>
+      <w:r>
+        <w:t xml:space="preserve"> get started right away, just tap any placeholder text (such as this) and start typing.</w:t>
+      </w:r>
+    </w:p>
+    <w:bookmarkEnd w:id="8"/>
     <w:p>
       <w:pPr>
         <w:pStyle w:val="Heading4"/>
@@ -1448,7 +1675,15 @@
         <w:t>JavaScript</w:t>
       </w:r>
       <w:r>
-        <w:t xml:space="preserve"> on the page to load and run the gallery. This will display all img elements in “galleria”</w:t>
+        <w:t xml:space="preserve"> on the page to load and run the gallery. This will display all </w:t>
+      </w:r>
+      <w:proofErr w:type="spellStart"/>
+      <w:r>
+        <w:t>img</w:t>
+      </w:r>
+      <w:proofErr w:type="spellEnd"/>
+      <w:r>
+        <w:t xml:space="preserve"> elements in “galleria”</w:t>
       </w:r>
       <w:r>
         <w:t xml:space="preserve"> div.</w:t>
@@ -1482,11 +1717,11 @@
       <w:pPr>
         <w:pStyle w:val="Heading3"/>
       </w:pPr>
-      <w:bookmarkStart w:id="8" w:name="_Toc480640994"/>
+      <w:bookmarkStart w:id="9" w:name="_Toc480642977"/>
       <w:r>
         <w:t>Validation Errors and Fixes</w:t>
       </w:r>
-      <w:bookmarkEnd w:id="8"/>
+      <w:bookmarkEnd w:id="9"/>
     </w:p>
     <w:p>
       <w:r>
@@ -1496,7 +1731,15 @@
         <w:t>CSS</w:t>
       </w:r>
       <w:r>
-        <w:t xml:space="preserve"> validation error. This error is reported against skeleton.css, which is a third party </w:t>
+        <w:t xml:space="preserve"> validation error. This error is reported against skeleton.css, which is a </w:t>
+      </w:r>
+      <w:proofErr w:type="gramStart"/>
+      <w:r>
+        <w:t>third party</w:t>
+      </w:r>
+      <w:proofErr w:type="gramEnd"/>
+      <w:r>
+        <w:t xml:space="preserve"> </w:t>
       </w:r>
       <w:r>
         <w:t>CSS</w:t>
@@ -1507,6 +1750,10 @@
     </w:p>
     <w:p>
       <w:r>
+        <w:rPr>
+          <w:noProof/>
+          <w:lang w:eastAsia="en-US"/>
+        </w:rPr>
         <w:drawing>
           <wp:inline distT="0" distB="0" distL="0" distR="0" wp14:anchorId="16AF82F3" wp14:editId="39195A05">
             <wp:extent cx="5486400" cy="1865630"/>
@@ -1548,11 +1795,11 @@
       <w:pPr>
         <w:pStyle w:val="Heading3"/>
       </w:pPr>
-      <w:bookmarkStart w:id="9" w:name="_Toc480640995"/>
+      <w:bookmarkStart w:id="10" w:name="_Toc480642978"/>
       <w:r>
         <w:t>Third Party Tools &amp; Resources</w:t>
       </w:r>
-      <w:bookmarkEnd w:id="9"/>
+      <w:bookmarkEnd w:id="10"/>
       <w:r>
         <w:t xml:space="preserve"> </w:t>
       </w:r>
@@ -1609,12 +1856,12 @@
       <w:pPr>
         <w:pStyle w:val="Heading2"/>
       </w:pPr>
-      <w:bookmarkStart w:id="10" w:name="_Toc480640996"/>
+      <w:bookmarkStart w:id="11" w:name="_Toc480642979"/>
       <w:r>
         <w:lastRenderedPageBreak/>
         <w:t>Website Deployment Details</w:t>
       </w:r>
-      <w:bookmarkEnd w:id="10"/>
+      <w:bookmarkEnd w:id="11"/>
     </w:p>
     <w:p>
       <w:r>
@@ -1638,7 +1885,23 @@
     </w:p>
     <w:p>
       <w:r>
-        <w:t>We felt that using GearHost or some other similar service to be overkill. There were also some issues in accessing sites deployed on GearHost from the IBM network, and this would have caused problems with the demo.</w:t>
+        <w:t xml:space="preserve">We felt that using </w:t>
+      </w:r>
+      <w:proofErr w:type="spellStart"/>
+      <w:r>
+        <w:t>GearHost</w:t>
+      </w:r>
+      <w:proofErr w:type="spellEnd"/>
+      <w:r>
+        <w:t xml:space="preserve"> or some other similar service to be overkill. There were also some issues in accessing sites deployed on </w:t>
+      </w:r>
+      <w:proofErr w:type="spellStart"/>
+      <w:r>
+        <w:t>GearHost</w:t>
+      </w:r>
+      <w:proofErr w:type="spellEnd"/>
+      <w:r>
+        <w:t xml:space="preserve"> from the IBM network, and this would have caused problems with the demo.</w:t>
       </w:r>
     </w:p>
     <w:p>
@@ -1650,22 +1913,22 @@
       <w:pPr>
         <w:pStyle w:val="Heading2"/>
       </w:pPr>
-      <w:bookmarkStart w:id="11" w:name="_Toc480640997"/>
+      <w:bookmarkStart w:id="12" w:name="_Toc480642980"/>
       <w:r>
         <w:lastRenderedPageBreak/>
         <w:t>Team Report</w:t>
       </w:r>
-      <w:bookmarkEnd w:id="11"/>
+      <w:bookmarkEnd w:id="12"/>
     </w:p>
     <w:p>
       <w:pPr>
         <w:pStyle w:val="Heading3"/>
       </w:pPr>
-      <w:bookmarkStart w:id="12" w:name="_Toc480640998"/>
+      <w:bookmarkStart w:id="13" w:name="_Toc480642981"/>
       <w:r>
         <w:t>How Work Was Split</w:t>
       </w:r>
-      <w:bookmarkEnd w:id="12"/>
+      <w:bookmarkEnd w:id="13"/>
     </w:p>
     <w:p>
       <w:r>
@@ -1680,18 +1943,26 @@
       <w:pPr>
         <w:pStyle w:val="Heading3"/>
       </w:pPr>
-      <w:bookmarkStart w:id="13" w:name="_Toc480640999"/>
+      <w:bookmarkStart w:id="14" w:name="_Toc480642982"/>
       <w:r>
         <w:t>H</w:t>
       </w:r>
       <w:r>
         <w:t>ow well you worked as a team</w:t>
       </w:r>
-      <w:bookmarkEnd w:id="13"/>
-    </w:p>
-    <w:p>
-      <w:r>
-        <w:t>TODO To get started right away, just tap any placeholder text (such as this) and start typing.</w:t>
+      <w:bookmarkEnd w:id="14"/>
+    </w:p>
+    <w:p>
+      <w:r>
+        <w:t xml:space="preserve">TODO </w:t>
+      </w:r>
+      <w:proofErr w:type="gramStart"/>
+      <w:r>
+        <w:t>To</w:t>
+      </w:r>
+      <w:proofErr w:type="gramEnd"/>
+      <w:r>
+        <w:t xml:space="preserve"> get started right away, just tap any placeholder text (such as this) and start typing.</w:t>
       </w:r>
     </w:p>
     <w:p/>
@@ -1714,26 +1985,42 @@
       <w:pPr>
         <w:pStyle w:val="Heading2"/>
       </w:pPr>
+      <w:bookmarkStart w:id="15" w:name="_Toc480642983"/>
       <w:r>
         <w:lastRenderedPageBreak/>
         <w:t>Website Validation</w:t>
       </w:r>
+      <w:bookmarkEnd w:id="15"/>
     </w:p>
     <w:p>
       <w:pPr>
         <w:pStyle w:val="Heading3"/>
       </w:pPr>
+      <w:bookmarkStart w:id="16" w:name="_Toc480642984"/>
       <w:r>
         <w:t>CSS</w:t>
       </w:r>
-    </w:p>
-    <w:p>
-      <w:r>
-        <w:t>We are being presented with the following CSS validation error. This error is reported against skeleton.css, which is a third party CSS tool that we are using for responsive design, and cannot change.</w:t>
-      </w:r>
-    </w:p>
-    <w:p>
-      <w:r>
+      <w:bookmarkEnd w:id="16"/>
+    </w:p>
+    <w:p>
+      <w:r>
+        <w:t xml:space="preserve">We are being presented with the following CSS validation error. This error is reported against skeleton.css, which is a </w:t>
+      </w:r>
+      <w:proofErr w:type="gramStart"/>
+      <w:r>
+        <w:t>third party</w:t>
+      </w:r>
+      <w:proofErr w:type="gramEnd"/>
+      <w:r>
+        <w:t xml:space="preserve"> CSS tool that we are using for responsive design, and cannot change.</w:t>
+      </w:r>
+    </w:p>
+    <w:p>
+      <w:r>
+        <w:rPr>
+          <w:noProof/>
+          <w:lang w:eastAsia="en-US"/>
+        </w:rPr>
         <w:drawing>
           <wp:inline distT="0" distB="0" distL="0" distR="0" wp14:anchorId="6FCD3E2C" wp14:editId="11B444BC">
             <wp:extent cx="5486400" cy="1865630"/>
@@ -1775,9 +2062,11 @@
       <w:pPr>
         <w:pStyle w:val="Heading3"/>
       </w:pPr>
+      <w:bookmarkStart w:id="17" w:name="_Toc480642985"/>
       <w:r>
         <w:t>Web Pages</w:t>
       </w:r>
+      <w:bookmarkEnd w:id="17"/>
     </w:p>
     <w:p>
       <w:pPr>
@@ -1786,8 +2075,6 @@
       <w:r>
         <w:t>Home</w:t>
       </w:r>
-      <w:bookmarkStart w:id="14" w:name="_GoBack"/>
-      <w:bookmarkEnd w:id="14"/>
     </w:p>
     <w:p/>
     <w:p>
@@ -1804,10 +2091,59 @@
         <w:pStyle w:val="Heading4"/>
       </w:pPr>
       <w:r>
+        <w:lastRenderedPageBreak/>
         <w:t>User Review</w:t>
       </w:r>
     </w:p>
-    <w:p/>
+    <w:p>
+      <w:r>
+        <w:rPr>
+          <w:noProof/>
+          <w:lang w:eastAsia="en-US"/>
+        </w:rPr>
+        <w:drawing>
+          <wp:inline distT="0" distB="0" distL="0" distR="0" wp14:anchorId="48EAF3F2" wp14:editId="7DB6CF17">
+            <wp:extent cx="5486400" cy="3473450"/>
+            <wp:effectExtent l="0" t="0" r="0" b="6350"/>
+            <wp:docPr id="8" name="Picture 8"/>
+            <wp:cNvGraphicFramePr>
+              <a:graphicFrameLocks xmlns:a="http://schemas.openxmlformats.org/drawingml/2006/main" noChangeAspect="1"/>
+            </wp:cNvGraphicFramePr>
+            <a:graphic xmlns:a="http://schemas.openxmlformats.org/drawingml/2006/main">
+              <a:graphicData uri="http://schemas.openxmlformats.org/drawingml/2006/picture">
+                <pic:pic xmlns:pic="http://schemas.openxmlformats.org/drawingml/2006/picture">
+                  <pic:nvPicPr>
+                    <pic:cNvPr id="8" name="Screen Shot 2017-04-22 at 16.45.30.png"/>
+                    <pic:cNvPicPr/>
+                  </pic:nvPicPr>
+                  <pic:blipFill>
+                    <a:blip r:embed="rId19">
+                      <a:extLst>
+                        <a:ext uri="{28A0092B-C50C-407E-A947-70E740481C1C}">
+                          <a14:useLocalDpi xmlns:a14="http://schemas.microsoft.com/office/drawing/2010/main" val="0"/>
+                        </a:ext>
+                      </a:extLst>
+                    </a:blip>
+                    <a:stretch>
+                      <a:fillRect/>
+                    </a:stretch>
+                  </pic:blipFill>
+                  <pic:spPr>
+                    <a:xfrm>
+                      <a:off x="0" y="0"/>
+                      <a:ext cx="5486400" cy="3473450"/>
+                    </a:xfrm>
+                    <a:prstGeom prst="rect">
+                      <a:avLst/>
+                    </a:prstGeom>
+                  </pic:spPr>
+                </pic:pic>
+              </a:graphicData>
+            </a:graphic>
+          </wp:inline>
+        </w:drawing>
+      </w:r>
+    </w:p>
     <w:p>
       <w:pPr>
         <w:pStyle w:val="Heading4"/>
@@ -1826,7 +2162,55 @@
         <w:t>Sample Pictures</w:t>
       </w:r>
     </w:p>
-    <w:p/>
+    <w:p>
+      <w:r>
+        <w:rPr>
+          <w:noProof/>
+          <w:lang w:eastAsia="en-US"/>
+        </w:rPr>
+        <w:drawing>
+          <wp:inline distT="0" distB="0" distL="0" distR="0" wp14:anchorId="31C67903" wp14:editId="4F02BFCF">
+            <wp:extent cx="5486400" cy="3505200"/>
+            <wp:effectExtent l="0" t="0" r="0" b="0"/>
+            <wp:docPr id="7" name="Picture 7"/>
+            <wp:cNvGraphicFramePr>
+              <a:graphicFrameLocks xmlns:a="http://schemas.openxmlformats.org/drawingml/2006/main" noChangeAspect="1"/>
+            </wp:cNvGraphicFramePr>
+            <a:graphic xmlns:a="http://schemas.openxmlformats.org/drawingml/2006/main">
+              <a:graphicData uri="http://schemas.openxmlformats.org/drawingml/2006/picture">
+                <pic:pic xmlns:pic="http://schemas.openxmlformats.org/drawingml/2006/picture">
+                  <pic:nvPicPr>
+                    <pic:cNvPr id="7" name="Screen Shot 2017-04-22 at 16.34.44.png"/>
+                    <pic:cNvPicPr/>
+                  </pic:nvPicPr>
+                  <pic:blipFill>
+                    <a:blip r:embed="rId20">
+                      <a:extLst>
+                        <a:ext uri="{28A0092B-C50C-407E-A947-70E740481C1C}">
+                          <a14:useLocalDpi xmlns:a14="http://schemas.microsoft.com/office/drawing/2010/main" val="0"/>
+                        </a:ext>
+                      </a:extLst>
+                    </a:blip>
+                    <a:stretch>
+                      <a:fillRect/>
+                    </a:stretch>
+                  </pic:blipFill>
+                  <pic:spPr>
+                    <a:xfrm>
+                      <a:off x="0" y="0"/>
+                      <a:ext cx="5486400" cy="3505200"/>
+                    </a:xfrm>
+                    <a:prstGeom prst="rect">
+                      <a:avLst/>
+                    </a:prstGeom>
+                  </pic:spPr>
+                </pic:pic>
+              </a:graphicData>
+            </a:graphic>
+          </wp:inline>
+        </w:drawing>
+      </w:r>
+    </w:p>
     <w:p>
       <w:pPr>
         <w:pStyle w:val="Heading4"/>
@@ -1835,10 +2219,57 @@
         <w:t>Contact</w:t>
       </w:r>
     </w:p>
-    <w:p/>
-    <w:p/>
+    <w:p>
+      <w:r>
+        <w:rPr>
+          <w:noProof/>
+          <w:lang w:eastAsia="en-US"/>
+        </w:rPr>
+        <w:drawing>
+          <wp:inline distT="0" distB="0" distL="0" distR="0" wp14:anchorId="41159DCD" wp14:editId="098A6ABE">
+            <wp:extent cx="5486400" cy="3411220"/>
+            <wp:effectExtent l="0" t="0" r="0" b="0"/>
+            <wp:docPr id="6" name="Picture 6"/>
+            <wp:cNvGraphicFramePr>
+              <a:graphicFrameLocks xmlns:a="http://schemas.openxmlformats.org/drawingml/2006/main" noChangeAspect="1"/>
+            </wp:cNvGraphicFramePr>
+            <a:graphic xmlns:a="http://schemas.openxmlformats.org/drawingml/2006/main">
+              <a:graphicData uri="http://schemas.openxmlformats.org/drawingml/2006/picture">
+                <pic:pic xmlns:pic="http://schemas.openxmlformats.org/drawingml/2006/picture">
+                  <pic:nvPicPr>
+                    <pic:cNvPr id="6" name="Screen Shot 2017-04-22 at 16.32.02.png"/>
+                    <pic:cNvPicPr/>
+                  </pic:nvPicPr>
+                  <pic:blipFill>
+                    <a:blip r:embed="rId21">
+                      <a:extLst>
+                        <a:ext uri="{28A0092B-C50C-407E-A947-70E740481C1C}">
+                          <a14:useLocalDpi xmlns:a14="http://schemas.microsoft.com/office/drawing/2010/main" val="0"/>
+                        </a:ext>
+                      </a:extLst>
+                    </a:blip>
+                    <a:stretch>
+                      <a:fillRect/>
+                    </a:stretch>
+                  </pic:blipFill>
+                  <pic:spPr>
+                    <a:xfrm>
+                      <a:off x="0" y="0"/>
+                      <a:ext cx="5486400" cy="3411220"/>
+                    </a:xfrm>
+                    <a:prstGeom prst="rect">
+                      <a:avLst/>
+                    </a:prstGeom>
+                  </pic:spPr>
+                </pic:pic>
+              </a:graphicData>
+            </a:graphic>
+          </wp:inline>
+        </w:drawing>
+      </w:r>
+    </w:p>
     <w:sectPr>
-      <w:footerReference w:type="default" r:id="rId19"/>
+      <w:footerReference w:type="default" r:id="rId22"/>
       <w:pgSz w:w="12240" w:h="15840"/>
       <w:pgMar w:top="1440" w:right="1800" w:bottom="1440" w:left="1800" w:header="720" w:footer="720" w:gutter="0"/>
       <w:pgNumType w:start="1"/>
@@ -1908,7 +2339,7 @@
           <w:rPr>
             <w:noProof/>
           </w:rPr>
-          <w:t>8</w:t>
+          <w:t>3</w:t>
         </w:r>
         <w:r>
           <w:rPr>
@@ -4464,7 +4895,7 @@
 </file>
 
 <file path=customXml/itemProps5.xml><?xml version="1.0" encoding="utf-8"?>
-<ds:datastoreItem xmlns:ds="http://schemas.openxmlformats.org/officeDocument/2006/customXml" ds:itemID="{19C99DD4-28A1-1140-B3DE-8C8D51111622}">
+<ds:datastoreItem xmlns:ds="http://schemas.openxmlformats.org/officeDocument/2006/customXml" ds:itemID="{541479D0-2591-C848-B1AF-7DD7384DEC3F}">
   <ds:schemaRefs>
     <ds:schemaRef ds:uri="http://schemas.openxmlformats.org/officeDocument/2006/bibliography"/>
   </ds:schemaRefs>

</xml_diff>